<commit_message>
Fix organizer for if else and also for +=/-=
</commit_message>
<xml_diff>
--- a/docs/reference.docx
+++ b/docs/reference.docx
@@ -111,6 +111,7 @@
           <w:color w:val="000000"/>
           <w:kern w:val="0"/>
           <w:sz w:val="22"/>
+          <w:highlight w:val="green"/>
         </w:rPr>
         <w:t>conditionals statements and expressions</w:t>
       </w:r>
@@ -327,7 +328,7 @@
               <w:widowControl/>
               <w:jc w:val="left"/>
               <w:rPr>
-                <w:rFonts w:ascii="宋体" w:eastAsia="宋体" w:hAnsi="宋体" w:cs="宋体" w:hint="eastAsia"/>
+                <w:rFonts w:ascii="宋体" w:eastAsia="宋体" w:hAnsi="宋体" w:cs="宋体"/>
                 <w:kern w:val="0"/>
                 <w:sz w:val="24"/>
                 <w:szCs w:val="24"/>
@@ -481,7 +482,7 @@
               <w:widowControl/>
               <w:jc w:val="left"/>
               <w:rPr>
-                <w:rFonts w:ascii="Courier New" w:eastAsia="宋体" w:hAnsi="Courier New" w:cs="Courier New" w:hint="eastAsia"/>
+                <w:rFonts w:ascii="Courier New" w:eastAsia="宋体" w:hAnsi="Courier New" w:cs="Courier New"/>
                 <w:color w:val="954121"/>
                 <w:kern w:val="0"/>
                 <w:szCs w:val="21"/>
@@ -694,7 +695,7 @@
               <w:shd w:val="clear" w:color="auto" w:fill="FFFFFE"/>
               <w:jc w:val="left"/>
               <w:rPr>
-                <w:rFonts w:ascii="Roboto" w:hAnsi="Roboto" w:hint="eastAsia"/>
+                <w:rFonts w:ascii="Roboto" w:hAnsi="Roboto"/>
                 <w:spacing w:val="2"/>
                 <w:shd w:val="clear" w:color="auto" w:fill="FFFFFF"/>
               </w:rPr>
@@ -906,7 +907,7 @@
               <w:shd w:val="clear" w:color="auto" w:fill="FFFFFE"/>
               <w:jc w:val="left"/>
               <w:rPr>
-                <w:rFonts w:ascii="Courier New" w:eastAsia="宋体" w:hAnsi="Courier New" w:cs="Courier New" w:hint="eastAsia"/>
+                <w:rFonts w:ascii="Courier New" w:eastAsia="宋体" w:hAnsi="Courier New" w:cs="Courier New"/>
                 <w:color w:val="0000FF"/>
                 <w:kern w:val="0"/>
                 <w:szCs w:val="21"/>
@@ -1117,7 +1118,7 @@
               <w:shd w:val="clear" w:color="auto" w:fill="FFFFFE"/>
               <w:jc w:val="left"/>
               <w:rPr>
-                <w:rFonts w:ascii="Courier New" w:eastAsia="宋体" w:hAnsi="Courier New" w:cs="Courier New" w:hint="eastAsia"/>
+                <w:rFonts w:ascii="Courier New" w:eastAsia="宋体" w:hAnsi="Courier New" w:cs="Courier New"/>
                 <w:color w:val="000000"/>
                 <w:kern w:val="0"/>
                 <w:szCs w:val="21"/>
@@ -1229,7 +1230,7 @@
               <w:widowControl/>
               <w:jc w:val="left"/>
               <w:rPr>
-                <w:rFonts w:ascii="Courier New" w:eastAsia="宋体" w:hAnsi="Courier New" w:cs="Courier New" w:hint="eastAsia"/>
+                <w:rFonts w:ascii="Courier New" w:eastAsia="宋体" w:hAnsi="Courier New" w:cs="Courier New"/>
                 <w:color w:val="954121"/>
                 <w:kern w:val="0"/>
                 <w:szCs w:val="21"/>
@@ -1313,7 +1314,7 @@
               <w:shd w:val="clear" w:color="auto" w:fill="FFFFFE"/>
               <w:jc w:val="left"/>
               <w:rPr>
-                <w:rFonts w:ascii="Roboto" w:hAnsi="Roboto" w:hint="eastAsia"/>
+                <w:rFonts w:ascii="Roboto" w:hAnsi="Roboto"/>
                 <w:spacing w:val="2"/>
                 <w:shd w:val="clear" w:color="auto" w:fill="FFFFFF"/>
               </w:rPr>
@@ -1353,6 +1354,36 @@
               <w:widowControl/>
               <w:jc w:val="left"/>
               <w:rPr>
+                <w:rFonts w:ascii="Arial" w:eastAsia="宋体" w:hAnsi="Arial" w:cs="Arial"/>
+                <w:color w:val="000000"/>
+                <w:kern w:val="0"/>
+                <w:sz w:val="22"/>
+              </w:rPr>
+            </w:pPr>
+            <w:r>
+              <w:rPr>
+                <w:rFonts w:ascii="Arial" w:eastAsia="宋体" w:hAnsi="Arial" w:cs="Arial"/>
+                <w:color w:val="000000"/>
+                <w:kern w:val="0"/>
+                <w:sz w:val="22"/>
+              </w:rPr>
+              <w:t>C</w:t>
+            </w:r>
+            <w:r>
+              <w:rPr>
+                <w:rFonts w:ascii="Arial" w:eastAsia="宋体" w:hAnsi="Arial" w:cs="Arial"/>
+                <w:color w:val="000000"/>
+                <w:kern w:val="0"/>
+                <w:sz w:val="22"/>
+              </w:rPr>
+              <w:t>onditional</w:t>
+            </w:r>
+          </w:p>
+          <w:p>
+            <w:pPr>
+              <w:widowControl/>
+              <w:jc w:val="left"/>
+              <w:rPr>
                 <w:rFonts w:ascii="宋体" w:eastAsia="宋体" w:hAnsi="宋体" w:cs="宋体"/>
                 <w:kern w:val="0"/>
                 <w:sz w:val="24"/>
@@ -1366,7 +1397,16 @@
                 <w:kern w:val="0"/>
                 <w:sz w:val="22"/>
               </w:rPr>
-              <w:t>conditional</w:t>
+              <w:t>I</w:t>
+            </w:r>
+            <w:r>
+              <w:rPr>
+                <w:rFonts w:ascii="Arial" w:eastAsia="宋体" w:hAnsi="Arial" w:cs="Arial" w:hint="eastAsia"/>
+                <w:color w:val="000000"/>
+                <w:kern w:val="0"/>
+                <w:sz w:val="22"/>
+              </w:rPr>
+              <w:t>f else if else</w:t>
             </w:r>
           </w:p>
         </w:tc>
@@ -1525,20 +1565,29 @@
               <w:shd w:val="clear" w:color="auto" w:fill="FFFFFE"/>
               <w:jc w:val="left"/>
               <w:rPr>
-                <w:rFonts w:ascii="Courier New" w:eastAsia="宋体" w:hAnsi="Courier New" w:cs="Courier New"/>
-                <w:color w:val="000000"/>
-                <w:kern w:val="0"/>
-                <w:szCs w:val="21"/>
-              </w:rPr>
-            </w:pPr>
-            <w:r>
-              <w:rPr>
-                <w:rFonts w:ascii="Courier New" w:eastAsia="宋体" w:hAnsi="Courier New" w:cs="Courier New"/>
-                <w:color w:val="000000"/>
-                <w:kern w:val="0"/>
-                <w:szCs w:val="21"/>
-              </w:rPr>
-              <w:t xml:space="preserve">        n += 1</w:t>
+                <w:rFonts w:ascii="Courier New" w:eastAsia="宋体" w:hAnsi="Courier New" w:cs="Courier New" w:hint="eastAsia"/>
+                <w:color w:val="000000"/>
+                <w:kern w:val="0"/>
+                <w:szCs w:val="21"/>
+              </w:rPr>
+            </w:pPr>
+            <w:r>
+              <w:rPr>
+                <w:rFonts w:ascii="Courier New" w:eastAsia="宋体" w:hAnsi="Courier New" w:cs="Courier New"/>
+                <w:color w:val="000000"/>
+                <w:kern w:val="0"/>
+                <w:szCs w:val="21"/>
+              </w:rPr>
+              <w:t xml:space="preserve">        n += </w:t>
+            </w:r>
+            <w:r>
+              <w:rPr>
+                <w:rFonts w:ascii="Courier New" w:eastAsia="宋体" w:hAnsi="Courier New" w:cs="Courier New" w:hint="eastAsia"/>
+                <w:color w:val="000000"/>
+                <w:kern w:val="0"/>
+                <w:szCs w:val="21"/>
+              </w:rPr>
+              <w:t>7</w:t>
             </w:r>
           </w:p>
           <w:p>
@@ -1658,19 +1707,1092 @@
               <w:shd w:val="clear" w:color="auto" w:fill="FFFFFE"/>
               <w:jc w:val="left"/>
               <w:rPr>
-                <w:rFonts w:ascii="Courier New" w:eastAsia="宋体" w:hAnsi="Courier New" w:cs="Courier New"/>
-                <w:color w:val="000000"/>
-                <w:kern w:val="0"/>
-                <w:szCs w:val="21"/>
-              </w:rPr>
-            </w:pPr>
-            <w:r>
-              <w:rPr>
                 <w:rFonts w:ascii="Roboto" w:hAnsi="Roboto"/>
                 <w:spacing w:val="2"/>
                 <w:shd w:val="clear" w:color="auto" w:fill="FFFFFF"/>
               </w:rPr>
-              <w:t>{"tag":"blk","body":{"tag":"seq","stmts":[{"tag":"assmt","sym":[{"tag":"nam","sym":"n"}],"expr":[{"tag":"lit","val":0}]},{"tag":"cond","pred":{"tag":"binop","sym":"&gt;","frst":{"tag":"nam","sym":"n"},"scnd":{"tag":"lit","val":0}},"cons":{"tag":"blk","body":{"tag":"seq","stmts":[{"tag":"assmt","sym":[{"tag":"nam","sym":"n"}],"expr":[{"tag":"lit","val":1}]}]}},"alt":{"tag":"cond","pred":{"tag":"binop","sym":"==","frst":{"tag":"nam","sym":"n"},"scnd":{"tag":"lit","val":0}},"cons":{"tag":"blk","body":{"tag":"seq","stmts":[{"tag":"assmt","sym":[{"tag":"nam","sym":"n"}],"expr":[{"tag":"lit","val":1}]}]}},"alt":{"tag":"blk","body":{"tag":"seq","stmts":[{"tag":"assmt","sym":[{"tag":"nam","sym":"n"}],"expr":[{"tag":"lit","val":1}]}]}}}}]}}</w:t>
+            </w:pPr>
+            <w:r>
+              <w:rPr>
+                <w:rFonts w:ascii="Roboto" w:hAnsi="Roboto"/>
+                <w:spacing w:val="2"/>
+                <w:shd w:val="clear" w:color="auto" w:fill="FFFFFF"/>
+              </w:rPr>
+              <w:t>{"tag":"blk","body":{"tag":"seq","stmts":[{"tag":"assmt","sym":[{"tag":"nam","sym":"n"}],"expr":[{"tag":"lit","val":0}]},{"tag":"cond","pred":{"tag":"binop","sym":"&gt;","frst":{"tag":"nam","sym":"n"},"scnd":{"tag":"lit","val":0}},"cons":{"tag":"seq","stmts":[{"tag":"assmt","sym":[{"tag":"nam","sym":"n"}],"expr":[{"tag":"binop","sym":"+","frst":{"tag":"nam","sym":"n"},"scnd":{"tag":"lit","val":1}}]}]},"alt":{"tag":"cond","pred":{"tag":"binop","sym":"==","frst":{"tag":"nam","sym":"n"},"scnd":{"tag":"lit","val":0}},"cons":{"tag":"seq","stmts":[{"tag":"assmt","sym":[{"tag":"nam","sym":"n"}],"expr":[{"tag":"binop","sym":"+","frst":{"tag":"nam","sym":"n"},"scnd":{"tag":"lit","val":7}}]}]},"alt":{"tag":"seq","stmts":[{"tag":"assmt","sym":[{"tag":"nam","sym":"n"}],"expr":[{"tag":"binop","sym":"-","frst":{"tag":"nam","sym</w:t>
+            </w:r>
+            <w:r>
+              <w:rPr>
+                <w:rFonts w:ascii="Roboto" w:hAnsi="Roboto"/>
+                <w:spacing w:val="2"/>
+                <w:shd w:val="clear" w:color="auto" w:fill="FFFFFF"/>
+              </w:rPr>
+              <w:lastRenderedPageBreak/>
+              <w:t>":"n"},"scnd":{"tag":"lit","val":1}}]}]}}}]}}</w:t>
+            </w:r>
+          </w:p>
+          <w:p>
+            <w:pPr>
+              <w:widowControl/>
+              <w:shd w:val="clear" w:color="auto" w:fill="FFFFFE"/>
+              <w:jc w:val="left"/>
+              <w:rPr>
+                <w:rFonts w:ascii="Courier New" w:eastAsia="宋体" w:hAnsi="Courier New" w:cs="Courier New" w:hint="eastAsia"/>
+                <w:color w:val="000000"/>
+                <w:kern w:val="0"/>
+                <w:szCs w:val="21"/>
+              </w:rPr>
+            </w:pPr>
+            <w:r>
+              <w:rPr>
+                <w:rFonts w:ascii="Roboto" w:hAnsi="Roboto" w:hint="eastAsia"/>
+                <w:spacing w:val="2"/>
+                <w:highlight w:val="green"/>
+                <w:shd w:val="clear" w:color="auto" w:fill="FFFFFF"/>
+              </w:rPr>
+              <w:t>DONE</w:t>
+            </w:r>
+          </w:p>
+        </w:tc>
+      </w:tr>
+      <w:tr>
+        <w:tc>
+          <w:tcPr>
+            <w:tcW w:w="2107" w:type="dxa"/>
+            <w:tcBorders>
+              <w:top w:val="single" w:sz="8" w:space="0" w:color="000000"/>
+              <w:left w:val="single" w:sz="8" w:space="0" w:color="000000"/>
+              <w:bottom w:val="single" w:sz="8" w:space="0" w:color="000000"/>
+              <w:right w:val="single" w:sz="8" w:space="0" w:color="000000"/>
+            </w:tcBorders>
+            <w:tcMar>
+              <w:top w:w="100" w:type="dxa"/>
+              <w:left w:w="100" w:type="dxa"/>
+              <w:bottom w:w="100" w:type="dxa"/>
+              <w:right w:w="100" w:type="dxa"/>
+            </w:tcMar>
+          </w:tcPr>
+          <w:p>
+            <w:pPr>
+              <w:widowControl/>
+              <w:jc w:val="left"/>
+              <w:rPr>
+                <w:rFonts w:ascii="Arial" w:eastAsia="宋体" w:hAnsi="Arial" w:cs="Arial"/>
+                <w:color w:val="000000"/>
+                <w:kern w:val="0"/>
+                <w:sz w:val="22"/>
+              </w:rPr>
+            </w:pPr>
+            <w:r>
+              <w:rPr>
+                <w:rFonts w:ascii="Arial" w:eastAsia="宋体" w:hAnsi="Arial" w:cs="Arial" w:hint="eastAsia"/>
+                <w:color w:val="000000"/>
+                <w:kern w:val="0"/>
+                <w:sz w:val="22"/>
+              </w:rPr>
+              <w:lastRenderedPageBreak/>
+              <w:t xml:space="preserve">Only if </w:t>
+            </w:r>
+          </w:p>
+        </w:tc>
+        <w:tc>
+          <w:tcPr>
+            <w:tcW w:w="2703" w:type="dxa"/>
+            <w:tcBorders>
+              <w:top w:val="single" w:sz="8" w:space="0" w:color="000000"/>
+              <w:left w:val="single" w:sz="8" w:space="0" w:color="000000"/>
+              <w:bottom w:val="single" w:sz="8" w:space="0" w:color="000000"/>
+              <w:right w:val="single" w:sz="8" w:space="0" w:color="000000"/>
+            </w:tcBorders>
+            <w:tcMar>
+              <w:top w:w="100" w:type="dxa"/>
+              <w:left w:w="100" w:type="dxa"/>
+              <w:bottom w:w="100" w:type="dxa"/>
+              <w:right w:w="100" w:type="dxa"/>
+            </w:tcMar>
+          </w:tcPr>
+          <w:p>
+            <w:pPr>
+              <w:widowControl/>
+              <w:shd w:val="clear" w:color="auto" w:fill="FFFFFE"/>
+              <w:jc w:val="left"/>
+              <w:rPr>
+                <w:rFonts w:ascii="Courier New" w:eastAsia="宋体" w:hAnsi="Courier New" w:cs="Courier New"/>
+                <w:color w:val="000000"/>
+                <w:kern w:val="0"/>
+                <w:szCs w:val="21"/>
+              </w:rPr>
+            </w:pPr>
+            <w:r>
+              <w:rPr>
+                <w:rFonts w:ascii="Courier New" w:eastAsia="宋体" w:hAnsi="Courier New" w:cs="Courier New"/>
+                <w:color w:val="000000"/>
+                <w:kern w:val="0"/>
+                <w:szCs w:val="21"/>
+              </w:rPr>
+              <w:t>package main</w:t>
+            </w:r>
+          </w:p>
+          <w:p>
+            <w:pPr>
+              <w:widowControl/>
+              <w:shd w:val="clear" w:color="auto" w:fill="FFFFFE"/>
+              <w:jc w:val="left"/>
+              <w:rPr>
+                <w:rFonts w:ascii="Courier New" w:eastAsia="宋体" w:hAnsi="Courier New" w:cs="Courier New"/>
+                <w:color w:val="000000"/>
+                <w:kern w:val="0"/>
+                <w:szCs w:val="21"/>
+              </w:rPr>
+            </w:pPr>
+            <w:r>
+              <w:rPr>
+                <w:rFonts w:ascii="Courier New" w:eastAsia="宋体" w:hAnsi="Courier New" w:cs="Courier New"/>
+                <w:color w:val="000000"/>
+                <w:kern w:val="0"/>
+                <w:szCs w:val="21"/>
+              </w:rPr>
+              <w:t>func main() {</w:t>
+            </w:r>
+          </w:p>
+          <w:p>
+            <w:pPr>
+              <w:widowControl/>
+              <w:shd w:val="clear" w:color="auto" w:fill="FFFFFE"/>
+              <w:jc w:val="left"/>
+              <w:rPr>
+                <w:rFonts w:ascii="Courier New" w:eastAsia="宋体" w:hAnsi="Courier New" w:cs="Courier New"/>
+                <w:color w:val="000000"/>
+                <w:kern w:val="0"/>
+                <w:szCs w:val="21"/>
+              </w:rPr>
+            </w:pPr>
+            <w:r>
+              <w:rPr>
+                <w:rFonts w:ascii="Courier New" w:eastAsia="宋体" w:hAnsi="Courier New" w:cs="Courier New"/>
+                <w:color w:val="000000"/>
+                <w:kern w:val="0"/>
+                <w:szCs w:val="21"/>
+              </w:rPr>
+              <w:t xml:space="preserve">    n := 0</w:t>
+            </w:r>
+          </w:p>
+          <w:p>
+            <w:pPr>
+              <w:widowControl/>
+              <w:shd w:val="clear" w:color="auto" w:fill="FFFFFE"/>
+              <w:jc w:val="left"/>
+              <w:rPr>
+                <w:rFonts w:ascii="Courier New" w:eastAsia="宋体" w:hAnsi="Courier New" w:cs="Courier New"/>
+                <w:color w:val="000000"/>
+                <w:kern w:val="0"/>
+                <w:szCs w:val="21"/>
+              </w:rPr>
+            </w:pPr>
+            <w:r>
+              <w:rPr>
+                <w:rFonts w:ascii="Courier New" w:eastAsia="宋体" w:hAnsi="Courier New" w:cs="Courier New"/>
+                <w:color w:val="000000"/>
+                <w:kern w:val="0"/>
+                <w:szCs w:val="21"/>
+              </w:rPr>
+              <w:t xml:space="preserve">    if n == 0 {</w:t>
+            </w:r>
+          </w:p>
+          <w:p>
+            <w:pPr>
+              <w:widowControl/>
+              <w:shd w:val="clear" w:color="auto" w:fill="FFFFFE"/>
+              <w:jc w:val="left"/>
+              <w:rPr>
+                <w:rFonts w:ascii="Courier New" w:eastAsia="宋体" w:hAnsi="Courier New" w:cs="Courier New"/>
+                <w:color w:val="000000"/>
+                <w:kern w:val="0"/>
+                <w:szCs w:val="21"/>
+              </w:rPr>
+            </w:pPr>
+            <w:r>
+              <w:rPr>
+                <w:rFonts w:ascii="Courier New" w:eastAsia="宋体" w:hAnsi="Courier New" w:cs="Courier New"/>
+                <w:color w:val="000000"/>
+                <w:kern w:val="0"/>
+                <w:szCs w:val="21"/>
+              </w:rPr>
+              <w:t xml:space="preserve">        n += 1</w:t>
+            </w:r>
+          </w:p>
+          <w:p>
+            <w:pPr>
+              <w:widowControl/>
+              <w:shd w:val="clear" w:color="auto" w:fill="FFFFFE"/>
+              <w:jc w:val="left"/>
+              <w:rPr>
+                <w:rFonts w:ascii="Courier New" w:eastAsia="宋体" w:hAnsi="Courier New" w:cs="Courier New"/>
+                <w:color w:val="000000"/>
+                <w:kern w:val="0"/>
+                <w:szCs w:val="21"/>
+              </w:rPr>
+            </w:pPr>
+            <w:r>
+              <w:rPr>
+                <w:rFonts w:ascii="Courier New" w:eastAsia="宋体" w:hAnsi="Courier New" w:cs="Courier New"/>
+                <w:color w:val="000000"/>
+                <w:kern w:val="0"/>
+                <w:szCs w:val="21"/>
+              </w:rPr>
+              <w:t xml:space="preserve">    } </w:t>
+            </w:r>
+          </w:p>
+          <w:p>
+            <w:pPr>
+              <w:widowControl/>
+              <w:shd w:val="clear" w:color="auto" w:fill="FFFFFE"/>
+              <w:jc w:val="left"/>
+              <w:rPr>
+                <w:rFonts w:ascii="Courier New" w:eastAsia="宋体" w:hAnsi="Courier New" w:cs="Courier New"/>
+                <w:color w:val="000000"/>
+                <w:kern w:val="0"/>
+                <w:szCs w:val="21"/>
+              </w:rPr>
+            </w:pPr>
+            <w:r>
+              <w:rPr>
+                <w:rFonts w:ascii="Courier New" w:eastAsia="宋体" w:hAnsi="Courier New" w:cs="Courier New"/>
+                <w:color w:val="000000"/>
+                <w:kern w:val="0"/>
+                <w:szCs w:val="21"/>
+              </w:rPr>
+              <w:t>}</w:t>
+            </w:r>
+            <w:r>
+              <w:rPr>
+                <w:rFonts w:ascii="Courier New" w:eastAsia="宋体" w:hAnsi="Courier New" w:cs="Courier New"/>
+                <w:color w:val="000000"/>
+                <w:kern w:val="0"/>
+                <w:szCs w:val="21"/>
+              </w:rPr>
+              <w:t xml:space="preserve"> </w:t>
+            </w:r>
+          </w:p>
+        </w:tc>
+        <w:tc>
+          <w:tcPr>
+            <w:tcW w:w="2268" w:type="dxa"/>
+            <w:tcBorders>
+              <w:top w:val="single" w:sz="8" w:space="0" w:color="000000"/>
+              <w:left w:val="single" w:sz="8" w:space="0" w:color="000000"/>
+              <w:bottom w:val="single" w:sz="8" w:space="0" w:color="000000"/>
+              <w:right w:val="single" w:sz="8" w:space="0" w:color="000000"/>
+            </w:tcBorders>
+          </w:tcPr>
+          <w:p>
+            <w:pPr>
+              <w:widowControl/>
+              <w:shd w:val="clear" w:color="auto" w:fill="FFFFFE"/>
+              <w:jc w:val="left"/>
+              <w:rPr>
+                <w:rFonts w:ascii="Roboto" w:hAnsi="Roboto"/>
+                <w:spacing w:val="2"/>
+                <w:shd w:val="clear" w:color="auto" w:fill="FFFFFF"/>
+              </w:rPr>
+            </w:pPr>
+            <w:r>
+              <w:rPr>
+                <w:rFonts w:ascii="Roboto" w:hAnsi="Roboto"/>
+                <w:spacing w:val="2"/>
+                <w:shd w:val="clear" w:color="auto" w:fill="FFFFFF"/>
+              </w:rPr>
+              <w:t>{"tag":"blk","body":{"tag":"seq","stmts":[{"tag":"assmt","sym":[{"tag":"nam","sym":"n"}],"expr":[{"tag":"lit","val":0}]},{"tag":"cond","pred":{"tag":"binop","sym":"==","frst":{"tag":"nam","sym":"n"},"scnd":{"tag":"lit","val":0}},"cons":{"tag":"seq","stmts":[{"tag":"assmt","sym":[{"tag":"nam","sym":"n"}],"expr":[{"tag":"binop","sym":"+","frst":{"tag":"nam","sym":"n"},"scnd":{"tag":"lit","val":1}}]}]}}]}}</w:t>
+            </w:r>
+          </w:p>
+          <w:p>
+            <w:pPr>
+              <w:widowControl/>
+              <w:shd w:val="clear" w:color="auto" w:fill="FFFFFE"/>
+              <w:jc w:val="left"/>
+              <w:rPr>
+                <w:rFonts w:ascii="Roboto" w:hAnsi="Roboto" w:hint="eastAsia"/>
+                <w:spacing w:val="2"/>
+                <w:shd w:val="clear" w:color="auto" w:fill="FFFFFF"/>
+              </w:rPr>
+            </w:pPr>
+            <w:r>
+              <w:rPr>
+                <w:rFonts w:ascii="Roboto" w:hAnsi="Roboto" w:hint="eastAsia"/>
+                <w:spacing w:val="2"/>
+                <w:highlight w:val="green"/>
+                <w:shd w:val="clear" w:color="auto" w:fill="FFFFFF"/>
+              </w:rPr>
+              <w:t>DONE</w:t>
+            </w:r>
+          </w:p>
+        </w:tc>
+      </w:tr>
+      <w:tr>
+        <w:tc>
+          <w:tcPr>
+            <w:tcW w:w="2107" w:type="dxa"/>
+            <w:tcBorders>
+              <w:top w:val="single" w:sz="8" w:space="0" w:color="000000"/>
+              <w:left w:val="single" w:sz="8" w:space="0" w:color="000000"/>
+              <w:bottom w:val="single" w:sz="8" w:space="0" w:color="000000"/>
+              <w:right w:val="single" w:sz="8" w:space="0" w:color="000000"/>
+            </w:tcBorders>
+            <w:tcMar>
+              <w:top w:w="100" w:type="dxa"/>
+              <w:left w:w="100" w:type="dxa"/>
+              <w:bottom w:w="100" w:type="dxa"/>
+              <w:right w:w="100" w:type="dxa"/>
+            </w:tcMar>
+          </w:tcPr>
+          <w:p>
+            <w:pPr>
+              <w:widowControl/>
+              <w:jc w:val="left"/>
+              <w:rPr>
+                <w:rFonts w:ascii="Arial" w:eastAsia="宋体" w:hAnsi="Arial" w:cs="Arial"/>
+                <w:color w:val="000000"/>
+                <w:kern w:val="0"/>
+                <w:sz w:val="22"/>
+              </w:rPr>
+            </w:pPr>
+            <w:r>
+              <w:rPr>
+                <w:rFonts w:ascii="Arial" w:eastAsia="宋体" w:hAnsi="Arial" w:cs="Arial" w:hint="eastAsia"/>
+                <w:color w:val="000000"/>
+                <w:kern w:val="0"/>
+                <w:sz w:val="22"/>
+              </w:rPr>
+              <w:t>If &amp; Else</w:t>
+            </w:r>
+          </w:p>
+        </w:tc>
+        <w:tc>
+          <w:tcPr>
+            <w:tcW w:w="2703" w:type="dxa"/>
+            <w:tcBorders>
+              <w:top w:val="single" w:sz="8" w:space="0" w:color="000000"/>
+              <w:left w:val="single" w:sz="8" w:space="0" w:color="000000"/>
+              <w:bottom w:val="single" w:sz="8" w:space="0" w:color="000000"/>
+              <w:right w:val="single" w:sz="8" w:space="0" w:color="000000"/>
+            </w:tcBorders>
+            <w:tcMar>
+              <w:top w:w="100" w:type="dxa"/>
+              <w:left w:w="100" w:type="dxa"/>
+              <w:bottom w:w="100" w:type="dxa"/>
+              <w:right w:w="100" w:type="dxa"/>
+            </w:tcMar>
+          </w:tcPr>
+          <w:p>
+            <w:pPr>
+              <w:widowControl/>
+              <w:shd w:val="clear" w:color="auto" w:fill="FFFFFE"/>
+              <w:jc w:val="left"/>
+              <w:rPr>
+                <w:rFonts w:ascii="Courier New" w:eastAsia="宋体" w:hAnsi="Courier New" w:cs="Courier New"/>
+                <w:color w:val="000000"/>
+                <w:kern w:val="0"/>
+                <w:szCs w:val="21"/>
+              </w:rPr>
+            </w:pPr>
+            <w:r>
+              <w:rPr>
+                <w:rFonts w:ascii="Courier New" w:eastAsia="宋体" w:hAnsi="Courier New" w:cs="Courier New"/>
+                <w:color w:val="000000"/>
+                <w:kern w:val="0"/>
+                <w:szCs w:val="21"/>
+              </w:rPr>
+              <w:t>package main</w:t>
+            </w:r>
+          </w:p>
+          <w:p>
+            <w:pPr>
+              <w:widowControl/>
+              <w:shd w:val="clear" w:color="auto" w:fill="FFFFFE"/>
+              <w:jc w:val="left"/>
+              <w:rPr>
+                <w:rFonts w:ascii="Courier New" w:eastAsia="宋体" w:hAnsi="Courier New" w:cs="Courier New"/>
+                <w:color w:val="000000"/>
+                <w:kern w:val="0"/>
+                <w:szCs w:val="21"/>
+              </w:rPr>
+            </w:pPr>
+            <w:r>
+              <w:rPr>
+                <w:rFonts w:ascii="Courier New" w:eastAsia="宋体" w:hAnsi="Courier New" w:cs="Courier New"/>
+                <w:color w:val="000000"/>
+                <w:kern w:val="0"/>
+                <w:szCs w:val="21"/>
+              </w:rPr>
+              <w:t>func main() {</w:t>
+            </w:r>
+          </w:p>
+          <w:p>
+            <w:pPr>
+              <w:widowControl/>
+              <w:shd w:val="clear" w:color="auto" w:fill="FFFFFE"/>
+              <w:jc w:val="left"/>
+              <w:rPr>
+                <w:rFonts w:ascii="Courier New" w:eastAsia="宋体" w:hAnsi="Courier New" w:cs="Courier New" w:hint="eastAsia"/>
+                <w:color w:val="000000"/>
+                <w:kern w:val="0"/>
+                <w:szCs w:val="21"/>
+              </w:rPr>
+            </w:pPr>
+            <w:r>
+              <w:rPr>
+                <w:rFonts w:ascii="Courier New" w:eastAsia="宋体" w:hAnsi="Courier New" w:cs="Courier New"/>
+                <w:color w:val="000000"/>
+                <w:kern w:val="0"/>
+                <w:szCs w:val="21"/>
+              </w:rPr>
+              <w:t xml:space="preserve">    n := </w:t>
+            </w:r>
+            <w:r>
+              <w:rPr>
+                <w:rFonts w:ascii="Courier New" w:eastAsia="宋体" w:hAnsi="Courier New" w:cs="Courier New" w:hint="eastAsia"/>
+                <w:color w:val="000000"/>
+                <w:kern w:val="0"/>
+                <w:szCs w:val="21"/>
+              </w:rPr>
+              <w:t>5</w:t>
+            </w:r>
+          </w:p>
+          <w:p>
+            <w:pPr>
+              <w:widowControl/>
+              <w:shd w:val="clear" w:color="auto" w:fill="FFFFFE"/>
+              <w:jc w:val="left"/>
+              <w:rPr>
+                <w:rFonts w:ascii="Courier New" w:eastAsia="宋体" w:hAnsi="Courier New" w:cs="Courier New"/>
+                <w:color w:val="000000"/>
+                <w:kern w:val="0"/>
+                <w:szCs w:val="21"/>
+              </w:rPr>
+            </w:pPr>
+            <w:r>
+              <w:rPr>
+                <w:rFonts w:ascii="Courier New" w:eastAsia="宋体" w:hAnsi="Courier New" w:cs="Courier New"/>
+                <w:color w:val="000000"/>
+                <w:kern w:val="0"/>
+                <w:szCs w:val="21"/>
+              </w:rPr>
+              <w:t xml:space="preserve">    if n &gt; </w:t>
+            </w:r>
+            <w:r>
+              <w:rPr>
+                <w:rFonts w:ascii="Courier New" w:eastAsia="宋体" w:hAnsi="Courier New" w:cs="Courier New" w:hint="eastAsia"/>
+                <w:color w:val="000000"/>
+                <w:kern w:val="0"/>
+                <w:szCs w:val="21"/>
+              </w:rPr>
+              <w:t>5</w:t>
+            </w:r>
+            <w:r>
+              <w:rPr>
+                <w:rFonts w:ascii="Courier New" w:eastAsia="宋体" w:hAnsi="Courier New" w:cs="Courier New"/>
+                <w:color w:val="000000"/>
+                <w:kern w:val="0"/>
+                <w:szCs w:val="21"/>
+              </w:rPr>
+              <w:t xml:space="preserve"> {</w:t>
+            </w:r>
+          </w:p>
+          <w:p>
+            <w:pPr>
+              <w:widowControl/>
+              <w:shd w:val="clear" w:color="auto" w:fill="FFFFFE"/>
+              <w:jc w:val="left"/>
+              <w:rPr>
+                <w:rFonts w:ascii="Courier New" w:eastAsia="宋体" w:hAnsi="Courier New" w:cs="Courier New"/>
+                <w:color w:val="000000"/>
+                <w:kern w:val="0"/>
+                <w:szCs w:val="21"/>
+              </w:rPr>
+            </w:pPr>
+            <w:r>
+              <w:rPr>
+                <w:rFonts w:ascii="Courier New" w:eastAsia="宋体" w:hAnsi="Courier New" w:cs="Courier New"/>
+                <w:color w:val="000000"/>
+                <w:kern w:val="0"/>
+                <w:szCs w:val="21"/>
+              </w:rPr>
+              <w:t xml:space="preserve">        n += 1</w:t>
+            </w:r>
+          </w:p>
+          <w:p>
+            <w:pPr>
+              <w:widowControl/>
+              <w:shd w:val="clear" w:color="auto" w:fill="FFFFFE"/>
+              <w:jc w:val="left"/>
+              <w:rPr>
+                <w:rFonts w:ascii="Courier New" w:eastAsia="宋体" w:hAnsi="Courier New" w:cs="Courier New"/>
+                <w:color w:val="000000"/>
+                <w:kern w:val="0"/>
+                <w:szCs w:val="21"/>
+              </w:rPr>
+            </w:pPr>
+            <w:r>
+              <w:rPr>
+                <w:rFonts w:ascii="Courier New" w:eastAsia="宋体" w:hAnsi="Courier New" w:cs="Courier New"/>
+                <w:color w:val="000000"/>
+                <w:kern w:val="0"/>
+                <w:szCs w:val="21"/>
+              </w:rPr>
+              <w:t xml:space="preserve">    } else {</w:t>
+            </w:r>
+          </w:p>
+          <w:p>
+            <w:pPr>
+              <w:widowControl/>
+              <w:shd w:val="clear" w:color="auto" w:fill="FFFFFE"/>
+              <w:jc w:val="left"/>
+              <w:rPr>
+                <w:rFonts w:ascii="Courier New" w:eastAsia="宋体" w:hAnsi="Courier New" w:cs="Courier New"/>
+                <w:color w:val="000000"/>
+                <w:kern w:val="0"/>
+                <w:szCs w:val="21"/>
+              </w:rPr>
+            </w:pPr>
+            <w:r>
+              <w:rPr>
+                <w:rFonts w:ascii="Courier New" w:eastAsia="宋体" w:hAnsi="Courier New" w:cs="Courier New"/>
+                <w:color w:val="000000"/>
+                <w:kern w:val="0"/>
+                <w:szCs w:val="21"/>
+              </w:rPr>
+              <w:t xml:space="preserve">        n -= 1</w:t>
+            </w:r>
+          </w:p>
+          <w:p>
+            <w:pPr>
+              <w:widowControl/>
+              <w:shd w:val="clear" w:color="auto" w:fill="FFFFFE"/>
+              <w:jc w:val="left"/>
+              <w:rPr>
+                <w:rFonts w:ascii="Courier New" w:eastAsia="宋体" w:hAnsi="Courier New" w:cs="Courier New"/>
+                <w:color w:val="000000"/>
+                <w:kern w:val="0"/>
+                <w:szCs w:val="21"/>
+              </w:rPr>
+            </w:pPr>
+            <w:r>
+              <w:rPr>
+                <w:rFonts w:ascii="Courier New" w:eastAsia="宋体" w:hAnsi="Courier New" w:cs="Courier New"/>
+                <w:color w:val="000000"/>
+                <w:kern w:val="0"/>
+                <w:szCs w:val="21"/>
+              </w:rPr>
+              <w:t xml:space="preserve">    }</w:t>
+            </w:r>
+          </w:p>
+          <w:p>
+            <w:pPr>
+              <w:widowControl/>
+              <w:shd w:val="clear" w:color="auto" w:fill="FFFFFE"/>
+              <w:jc w:val="left"/>
+              <w:rPr>
+                <w:rFonts w:ascii="Courier New" w:eastAsia="宋体" w:hAnsi="Courier New" w:cs="Courier New"/>
+                <w:color w:val="000000"/>
+                <w:kern w:val="0"/>
+                <w:szCs w:val="21"/>
+              </w:rPr>
+            </w:pPr>
+            <w:r>
+              <w:rPr>
+                <w:rFonts w:ascii="Courier New" w:eastAsia="宋体" w:hAnsi="Courier New" w:cs="Courier New"/>
+                <w:color w:val="000000"/>
+                <w:kern w:val="0"/>
+                <w:szCs w:val="21"/>
+              </w:rPr>
+              <w:t>}</w:t>
+            </w:r>
+          </w:p>
+        </w:tc>
+        <w:tc>
+          <w:tcPr>
+            <w:tcW w:w="2268" w:type="dxa"/>
+            <w:tcBorders>
+              <w:top w:val="single" w:sz="8" w:space="0" w:color="000000"/>
+              <w:left w:val="single" w:sz="8" w:space="0" w:color="000000"/>
+              <w:bottom w:val="single" w:sz="8" w:space="0" w:color="000000"/>
+              <w:right w:val="single" w:sz="8" w:space="0" w:color="000000"/>
+            </w:tcBorders>
+          </w:tcPr>
+          <w:p>
+            <w:pPr>
+              <w:widowControl/>
+              <w:shd w:val="clear" w:color="auto" w:fill="FFFFFE"/>
+              <w:jc w:val="left"/>
+              <w:rPr>
+                <w:rFonts w:ascii="Roboto" w:hAnsi="Roboto"/>
+                <w:spacing w:val="2"/>
+                <w:shd w:val="clear" w:color="auto" w:fill="FFFFFF"/>
+              </w:rPr>
+            </w:pPr>
+            <w:r>
+              <w:rPr>
+                <w:rFonts w:ascii="Roboto" w:hAnsi="Roboto"/>
+                <w:spacing w:val="2"/>
+                <w:shd w:val="clear" w:color="auto" w:fill="FFFFFF"/>
+              </w:rPr>
+              <w:t>{"tag":"blk","body":{"tag":"seq","stmts":[{"tag":"assmt","sym":[{"tag":"nam","sym":"n"}],"expr":[{"tag":"lit","val":0}]},{"tag":"cond","pred":{"tag":"binop","sym":"&gt;","frst":{"tag":"nam","sym":"n"},"scnd":{"tag":"lit","val":0}},"cons":{"tag":"seq","stmts":[{"tag":"assmt","sym":[{"tag":"nam","sym":"n"}],"expr":[{"tag":"binop","sym":"+","frst":{"tag":"nam","sym":"n"},"scnd":{"tag":"lit","val":1}}]},{"tag":"assmt","sym":[{"tag":"nam","sym":"n"}],"expr":{"tag":"binop","sym":"+","frst":[{"tag":"nam","sym":"n"}],"scnd":[{"tag":"lit","val":1}]}}]},"alt":{"tag":"seq","stmts":[{"tag":"</w:t>
+            </w:r>
+            <w:r>
+              <w:rPr>
+                <w:rFonts w:ascii="Roboto" w:hAnsi="Roboto"/>
+                <w:spacing w:val="2"/>
+                <w:shd w:val="clear" w:color="auto" w:fill="FFFFFF"/>
+              </w:rPr>
+              <w:lastRenderedPageBreak/>
+              <w:t>assmt","sym":[{"tag":"nam","sym":"n"}],"expr":{"tag":"binop","sym":"-","frst":[{"tag":"nam","sym":"n"}],"scnd":[{"tag":"lit","val":1}]}}]}}]}}</w:t>
+            </w:r>
+          </w:p>
+          <w:p>
+            <w:pPr>
+              <w:widowControl/>
+              <w:shd w:val="clear" w:color="auto" w:fill="FFFFFE"/>
+              <w:jc w:val="left"/>
+              <w:rPr>
+                <w:rFonts w:ascii="Roboto" w:hAnsi="Roboto" w:hint="eastAsia"/>
+                <w:spacing w:val="2"/>
+                <w:shd w:val="clear" w:color="auto" w:fill="FFFFFF"/>
+              </w:rPr>
+            </w:pPr>
+            <w:r>
+              <w:rPr>
+                <w:rFonts w:ascii="Roboto" w:hAnsi="Roboto" w:hint="eastAsia"/>
+                <w:spacing w:val="2"/>
+                <w:highlight w:val="green"/>
+                <w:shd w:val="clear" w:color="auto" w:fill="FFFFFF"/>
+              </w:rPr>
+              <w:t>DONE</w:t>
+            </w:r>
+          </w:p>
+        </w:tc>
+      </w:tr>
+      <w:tr>
+        <w:tc>
+          <w:tcPr>
+            <w:tcW w:w="2107" w:type="dxa"/>
+            <w:tcBorders>
+              <w:top w:val="single" w:sz="8" w:space="0" w:color="000000"/>
+              <w:left w:val="single" w:sz="8" w:space="0" w:color="000000"/>
+              <w:bottom w:val="single" w:sz="8" w:space="0" w:color="000000"/>
+              <w:right w:val="single" w:sz="8" w:space="0" w:color="000000"/>
+            </w:tcBorders>
+            <w:tcMar>
+              <w:top w:w="100" w:type="dxa"/>
+              <w:left w:w="100" w:type="dxa"/>
+              <w:bottom w:w="100" w:type="dxa"/>
+              <w:right w:w="100" w:type="dxa"/>
+            </w:tcMar>
+          </w:tcPr>
+          <w:p>
+            <w:pPr>
+              <w:widowControl/>
+              <w:jc w:val="left"/>
+              <w:rPr>
+                <w:rFonts w:ascii="Arial" w:eastAsia="宋体" w:hAnsi="Arial" w:cs="Arial"/>
+                <w:color w:val="000000"/>
+                <w:kern w:val="0"/>
+                <w:sz w:val="22"/>
+              </w:rPr>
+            </w:pPr>
+            <w:r>
+              <w:rPr>
+                <w:rFonts w:ascii="Arial" w:eastAsia="宋体" w:hAnsi="Arial" w:cs="Arial"/>
+                <w:color w:val="000000"/>
+                <w:kern w:val="0"/>
+                <w:sz w:val="22"/>
+              </w:rPr>
+              <w:lastRenderedPageBreak/>
+              <w:t>N</w:t>
+            </w:r>
+            <w:r>
+              <w:rPr>
+                <w:rFonts w:ascii="Arial" w:eastAsia="宋体" w:hAnsi="Arial" w:cs="Arial" w:hint="eastAsia"/>
+                <w:color w:val="000000"/>
+                <w:kern w:val="0"/>
+                <w:sz w:val="22"/>
+              </w:rPr>
+              <w:t>ested if else</w:t>
+            </w:r>
+          </w:p>
+        </w:tc>
+        <w:tc>
+          <w:tcPr>
+            <w:tcW w:w="2703" w:type="dxa"/>
+            <w:tcBorders>
+              <w:top w:val="single" w:sz="8" w:space="0" w:color="000000"/>
+              <w:left w:val="single" w:sz="8" w:space="0" w:color="000000"/>
+              <w:bottom w:val="single" w:sz="8" w:space="0" w:color="000000"/>
+              <w:right w:val="single" w:sz="8" w:space="0" w:color="000000"/>
+            </w:tcBorders>
+            <w:tcMar>
+              <w:top w:w="100" w:type="dxa"/>
+              <w:left w:w="100" w:type="dxa"/>
+              <w:bottom w:w="100" w:type="dxa"/>
+              <w:right w:w="100" w:type="dxa"/>
+            </w:tcMar>
+          </w:tcPr>
+          <w:p>
+            <w:pPr>
+              <w:widowControl/>
+              <w:shd w:val="clear" w:color="auto" w:fill="FFFFFE"/>
+              <w:jc w:val="left"/>
+              <w:rPr>
+                <w:rFonts w:ascii="Courier New" w:eastAsia="宋体" w:hAnsi="Courier New" w:cs="Courier New"/>
+                <w:color w:val="000000"/>
+                <w:kern w:val="0"/>
+                <w:szCs w:val="21"/>
+              </w:rPr>
+            </w:pPr>
+            <w:r>
+              <w:rPr>
+                <w:rFonts w:ascii="Courier New" w:eastAsia="宋体" w:hAnsi="Courier New" w:cs="Courier New"/>
+                <w:color w:val="000000"/>
+                <w:kern w:val="0"/>
+                <w:szCs w:val="21"/>
+              </w:rPr>
+              <w:t>package main</w:t>
+            </w:r>
+          </w:p>
+          <w:p>
+            <w:pPr>
+              <w:widowControl/>
+              <w:shd w:val="clear" w:color="auto" w:fill="FFFFFE"/>
+              <w:jc w:val="left"/>
+              <w:rPr>
+                <w:rFonts w:ascii="Courier New" w:eastAsia="宋体" w:hAnsi="Courier New" w:cs="Courier New"/>
+                <w:color w:val="000000"/>
+                <w:kern w:val="0"/>
+                <w:szCs w:val="21"/>
+              </w:rPr>
+            </w:pPr>
+            <w:r>
+              <w:rPr>
+                <w:rFonts w:ascii="Courier New" w:eastAsia="宋体" w:hAnsi="Courier New" w:cs="Courier New"/>
+                <w:color w:val="000000"/>
+                <w:kern w:val="0"/>
+                <w:szCs w:val="21"/>
+              </w:rPr>
+              <w:t>func main() {</w:t>
+            </w:r>
+          </w:p>
+          <w:p>
+            <w:pPr>
+              <w:widowControl/>
+              <w:shd w:val="clear" w:color="auto" w:fill="FFFFFE"/>
+              <w:jc w:val="left"/>
+              <w:rPr>
+                <w:rFonts w:ascii="Courier New" w:eastAsia="宋体" w:hAnsi="Courier New" w:cs="Courier New"/>
+                <w:color w:val="000000"/>
+                <w:kern w:val="0"/>
+                <w:szCs w:val="21"/>
+              </w:rPr>
+            </w:pPr>
+            <w:r>
+              <w:rPr>
+                <w:rFonts w:ascii="Courier New" w:eastAsia="宋体" w:hAnsi="Courier New" w:cs="Courier New"/>
+                <w:color w:val="000000"/>
+                <w:kern w:val="0"/>
+                <w:szCs w:val="21"/>
+              </w:rPr>
+              <w:t xml:space="preserve">    n := 10</w:t>
+            </w:r>
+          </w:p>
+          <w:p>
+            <w:pPr>
+              <w:widowControl/>
+              <w:shd w:val="clear" w:color="auto" w:fill="FFFFFE"/>
+              <w:jc w:val="left"/>
+              <w:rPr>
+                <w:rFonts w:ascii="Courier New" w:eastAsia="宋体" w:hAnsi="Courier New" w:cs="Courier New"/>
+                <w:color w:val="000000"/>
+                <w:kern w:val="0"/>
+                <w:szCs w:val="21"/>
+              </w:rPr>
+            </w:pPr>
+            <w:r>
+              <w:rPr>
+                <w:rFonts w:ascii="Courier New" w:eastAsia="宋体" w:hAnsi="Courier New" w:cs="Courier New"/>
+                <w:color w:val="000000"/>
+                <w:kern w:val="0"/>
+                <w:szCs w:val="21"/>
+              </w:rPr>
+              <w:t xml:space="preserve">    if n &gt; 0 {</w:t>
+            </w:r>
+          </w:p>
+          <w:p>
+            <w:pPr>
+              <w:widowControl/>
+              <w:shd w:val="clear" w:color="auto" w:fill="FFFFFE"/>
+              <w:jc w:val="left"/>
+              <w:rPr>
+                <w:rFonts w:ascii="Courier New" w:eastAsia="宋体" w:hAnsi="Courier New" w:cs="Courier New" w:hint="eastAsia"/>
+                <w:color w:val="000000"/>
+                <w:kern w:val="0"/>
+                <w:szCs w:val="21"/>
+              </w:rPr>
+            </w:pPr>
+            <w:r>
+              <w:rPr>
+                <w:rFonts w:ascii="Courier New" w:eastAsia="宋体" w:hAnsi="Courier New" w:cs="Courier New" w:hint="eastAsia"/>
+                <w:color w:val="000000"/>
+                <w:kern w:val="0"/>
+                <w:szCs w:val="21"/>
+              </w:rPr>
+              <w:t>n+=3</w:t>
+            </w:r>
+          </w:p>
+          <w:p>
+            <w:pPr>
+              <w:widowControl/>
+              <w:shd w:val="clear" w:color="auto" w:fill="FFFFFE"/>
+              <w:jc w:val="left"/>
+              <w:rPr>
+                <w:rFonts w:ascii="Courier New" w:eastAsia="宋体" w:hAnsi="Courier New" w:cs="Courier New"/>
+                <w:color w:val="000000"/>
+                <w:kern w:val="0"/>
+                <w:szCs w:val="21"/>
+              </w:rPr>
+            </w:pPr>
+            <w:r>
+              <w:rPr>
+                <w:rFonts w:ascii="Courier New" w:eastAsia="宋体" w:hAnsi="Courier New" w:cs="Courier New"/>
+                <w:color w:val="000000"/>
+                <w:kern w:val="0"/>
+                <w:szCs w:val="21"/>
+              </w:rPr>
+              <w:t xml:space="preserve">        if n &lt; 15 {</w:t>
+            </w:r>
+          </w:p>
+          <w:p>
+            <w:pPr>
+              <w:widowControl/>
+              <w:shd w:val="clear" w:color="auto" w:fill="FFFFFE"/>
+              <w:jc w:val="left"/>
+              <w:rPr>
+                <w:rFonts w:ascii="Courier New" w:eastAsia="宋体" w:hAnsi="Courier New" w:cs="Courier New"/>
+                <w:color w:val="000000"/>
+                <w:kern w:val="0"/>
+                <w:szCs w:val="21"/>
+              </w:rPr>
+            </w:pPr>
+            <w:r>
+              <w:rPr>
+                <w:rFonts w:ascii="Courier New" w:eastAsia="宋体" w:hAnsi="Courier New" w:cs="Courier New"/>
+                <w:color w:val="000000"/>
+                <w:kern w:val="0"/>
+                <w:szCs w:val="21"/>
+              </w:rPr>
+              <w:t xml:space="preserve">            n += 1</w:t>
+            </w:r>
+          </w:p>
+          <w:p>
+            <w:pPr>
+              <w:widowControl/>
+              <w:shd w:val="clear" w:color="auto" w:fill="FFFFFE"/>
+              <w:jc w:val="left"/>
+              <w:rPr>
+                <w:rFonts w:ascii="Courier New" w:eastAsia="宋体" w:hAnsi="Courier New" w:cs="Courier New"/>
+                <w:color w:val="000000"/>
+                <w:kern w:val="0"/>
+                <w:szCs w:val="21"/>
+              </w:rPr>
+            </w:pPr>
+            <w:r>
+              <w:rPr>
+                <w:rFonts w:ascii="Courier New" w:eastAsia="宋体" w:hAnsi="Courier New" w:cs="Courier New"/>
+                <w:color w:val="000000"/>
+                <w:kern w:val="0"/>
+                <w:szCs w:val="21"/>
+              </w:rPr>
+              <w:t xml:space="preserve">        } else {</w:t>
+            </w:r>
+          </w:p>
+          <w:p>
+            <w:pPr>
+              <w:widowControl/>
+              <w:shd w:val="clear" w:color="auto" w:fill="FFFFFE"/>
+              <w:jc w:val="left"/>
+              <w:rPr>
+                <w:rFonts w:ascii="Courier New" w:eastAsia="宋体" w:hAnsi="Courier New" w:cs="Courier New"/>
+                <w:color w:val="000000"/>
+                <w:kern w:val="0"/>
+                <w:szCs w:val="21"/>
+              </w:rPr>
+            </w:pPr>
+            <w:r>
+              <w:rPr>
+                <w:rFonts w:ascii="Courier New" w:eastAsia="宋体" w:hAnsi="Courier New" w:cs="Courier New"/>
+                <w:color w:val="000000"/>
+                <w:kern w:val="0"/>
+                <w:szCs w:val="21"/>
+              </w:rPr>
+              <w:t xml:space="preserve">            n -= 1</w:t>
+            </w:r>
+          </w:p>
+          <w:p>
+            <w:pPr>
+              <w:widowControl/>
+              <w:shd w:val="clear" w:color="auto" w:fill="FFFFFE"/>
+              <w:jc w:val="left"/>
+              <w:rPr>
+                <w:rFonts w:ascii="Courier New" w:eastAsia="宋体" w:hAnsi="Courier New" w:cs="Courier New"/>
+                <w:color w:val="000000"/>
+                <w:kern w:val="0"/>
+                <w:szCs w:val="21"/>
+              </w:rPr>
+            </w:pPr>
+            <w:r>
+              <w:rPr>
+                <w:rFonts w:ascii="Courier New" w:eastAsia="宋体" w:hAnsi="Courier New" w:cs="Courier New"/>
+                <w:color w:val="000000"/>
+                <w:kern w:val="0"/>
+                <w:szCs w:val="21"/>
+              </w:rPr>
+              <w:t xml:space="preserve">        }</w:t>
+            </w:r>
+          </w:p>
+          <w:p>
+            <w:pPr>
+              <w:widowControl/>
+              <w:shd w:val="clear" w:color="auto" w:fill="FFFFFE"/>
+              <w:jc w:val="left"/>
+              <w:rPr>
+                <w:rFonts w:ascii="Courier New" w:eastAsia="宋体" w:hAnsi="Courier New" w:cs="Courier New"/>
+                <w:color w:val="000000"/>
+                <w:kern w:val="0"/>
+                <w:szCs w:val="21"/>
+              </w:rPr>
+            </w:pPr>
+            <w:r>
+              <w:rPr>
+                <w:rFonts w:ascii="Courier New" w:eastAsia="宋体" w:hAnsi="Courier New" w:cs="Courier New"/>
+                <w:color w:val="000000"/>
+                <w:kern w:val="0"/>
+                <w:szCs w:val="21"/>
+              </w:rPr>
+              <w:t xml:space="preserve">    } else {</w:t>
+            </w:r>
+          </w:p>
+          <w:p>
+            <w:pPr>
+              <w:widowControl/>
+              <w:shd w:val="clear" w:color="auto" w:fill="FFFFFE"/>
+              <w:jc w:val="left"/>
+              <w:rPr>
+                <w:rFonts w:ascii="Courier New" w:eastAsia="宋体" w:hAnsi="Courier New" w:cs="Courier New"/>
+                <w:color w:val="000000"/>
+                <w:kern w:val="0"/>
+                <w:szCs w:val="21"/>
+              </w:rPr>
+            </w:pPr>
+            <w:r>
+              <w:rPr>
+                <w:rFonts w:ascii="Courier New" w:eastAsia="宋体" w:hAnsi="Courier New" w:cs="Courier New"/>
+                <w:color w:val="000000"/>
+                <w:kern w:val="0"/>
+                <w:szCs w:val="21"/>
+              </w:rPr>
+              <w:t xml:space="preserve">        n -= 1</w:t>
+            </w:r>
+          </w:p>
+          <w:p>
+            <w:pPr>
+              <w:widowControl/>
+              <w:shd w:val="clear" w:color="auto" w:fill="FFFFFE"/>
+              <w:jc w:val="left"/>
+              <w:rPr>
+                <w:rFonts w:ascii="Courier New" w:eastAsia="宋体" w:hAnsi="Courier New" w:cs="Courier New"/>
+                <w:color w:val="000000"/>
+                <w:kern w:val="0"/>
+                <w:szCs w:val="21"/>
+              </w:rPr>
+            </w:pPr>
+            <w:r>
+              <w:rPr>
+                <w:rFonts w:ascii="Courier New" w:eastAsia="宋体" w:hAnsi="Courier New" w:cs="Courier New"/>
+                <w:color w:val="000000"/>
+                <w:kern w:val="0"/>
+                <w:szCs w:val="21"/>
+              </w:rPr>
+              <w:t xml:space="preserve">    }</w:t>
+            </w:r>
+          </w:p>
+          <w:p>
+            <w:pPr>
+              <w:widowControl/>
+              <w:shd w:val="clear" w:color="auto" w:fill="FFFFFE"/>
+              <w:jc w:val="left"/>
+              <w:rPr>
+                <w:rFonts w:ascii="Courier New" w:eastAsia="宋体" w:hAnsi="Courier New" w:cs="Courier New"/>
+                <w:color w:val="000000"/>
+                <w:kern w:val="0"/>
+                <w:szCs w:val="21"/>
+              </w:rPr>
+            </w:pPr>
+            <w:r>
+              <w:rPr>
+                <w:rFonts w:ascii="Courier New" w:eastAsia="宋体" w:hAnsi="Courier New" w:cs="Courier New"/>
+                <w:color w:val="000000"/>
+                <w:kern w:val="0"/>
+                <w:szCs w:val="21"/>
+              </w:rPr>
+              <w:t>}</w:t>
+            </w:r>
+          </w:p>
+        </w:tc>
+        <w:tc>
+          <w:tcPr>
+            <w:tcW w:w="2268" w:type="dxa"/>
+            <w:tcBorders>
+              <w:top w:val="single" w:sz="8" w:space="0" w:color="000000"/>
+              <w:left w:val="single" w:sz="8" w:space="0" w:color="000000"/>
+              <w:bottom w:val="single" w:sz="8" w:space="0" w:color="000000"/>
+              <w:right w:val="single" w:sz="8" w:space="0" w:color="000000"/>
+            </w:tcBorders>
+          </w:tcPr>
+          <w:p>
+            <w:pPr>
+              <w:widowControl/>
+              <w:shd w:val="clear" w:color="auto" w:fill="FFFFFE"/>
+              <w:jc w:val="left"/>
+              <w:rPr>
+                <w:rFonts w:ascii="Roboto" w:hAnsi="Roboto"/>
+                <w:spacing w:val="2"/>
+                <w:shd w:val="clear" w:color="auto" w:fill="FFFFFF"/>
+              </w:rPr>
+            </w:pPr>
+            <w:r>
+              <w:rPr>
+                <w:rFonts w:ascii="Roboto" w:hAnsi="Roboto"/>
+                <w:spacing w:val="2"/>
+                <w:shd w:val="clear" w:color="auto" w:fill="FFFFFF"/>
+              </w:rPr>
+              <w:t>{"tag":"blk","body":{"tag":"seq","stmts":[{"tag":"assmt","sym":[{"tag":"nam","sym":"n"}],"expr":[{"tag":"lit","val":10}]},{"tag":"cond","pred":{"tag":"binop","sym":"&gt;","frst":{"tag":"nam","sym":"n"},"scnd":{"tag":"lit","val":0}},"cons":{"tag":"seq","stmts":[{"tag":"cond","pred":{"tag":"binop","sym":"&lt;","frst":{"tag":"nam","sym":"n"},"scnd":{"tag":"lit","val":15}},"cons":{"tag":"seq","stmts":[{"tag":"assmt","sym":[{"tag":"nam","sym":"n"}],"expr":[{"tag":"lit","val":1}]}]},"alt":{"tag":"seq","stmts":[{"tag":"assmt","sym":[{"tag":"nam","sym":"n"}],"expr":[{"tag":"lit","val":1}]}]}}]},"alt":{"tag":"seq","stmts":[{"tag":"assmt","sym":[{"tag":"nam","sym":"n"}],"expr":[{"tag":"lit","val":1}]}]}}]}}</w:t>
+            </w:r>
+          </w:p>
+          <w:p>
+            <w:pPr>
+              <w:widowControl/>
+              <w:shd w:val="clear" w:color="auto" w:fill="FFFFFE"/>
+              <w:jc w:val="left"/>
+              <w:rPr>
+                <w:rFonts w:ascii="Roboto" w:hAnsi="Roboto" w:hint="eastAsia"/>
+                <w:spacing w:val="2"/>
+                <w:shd w:val="clear" w:color="auto" w:fill="FFFFFF"/>
+              </w:rPr>
+            </w:pPr>
+            <w:r>
+              <w:rPr>
+                <w:rFonts w:ascii="Roboto" w:hAnsi="Roboto" w:hint="eastAsia"/>
+                <w:spacing w:val="2"/>
+                <w:highlight w:val="green"/>
+                <w:shd w:val="clear" w:color="auto" w:fill="FFFFFF"/>
+              </w:rPr>
+              <w:t>DONE</w:t>
             </w:r>
           </w:p>
         </w:tc>
@@ -1848,7 +2970,6 @@
                 <w:kern w:val="0"/>
                 <w:szCs w:val="21"/>
               </w:rPr>
-              <w:lastRenderedPageBreak/>
               <w:t>func</w:t>
             </w:r>
             <w:r>
@@ -2880,7 +4001,6 @@
           <w:sz w:val="24"/>
           <w:szCs w:val="24"/>
         </w:rPr>
-        <w:lastRenderedPageBreak/>
         <w:t>The Concurrent virtual machine project applies the notion of a virtual machine (Module 4) to a concurrent programming language. Baseline expectations:</w:t>
       </w:r>
     </w:p>
@@ -2911,6 +4031,7 @@
           <w:sz w:val="24"/>
           <w:szCs w:val="24"/>
         </w:rPr>
+        <w:lastRenderedPageBreak/>
         <w:t>Web-based implementation based on Source Academy frontend and js-slang (see </w:t>
       </w:r>
       <w:hyperlink r:id="rId5" w:tgtFrame="_blank" w:history="1">
@@ -3335,6 +4456,434 @@
         <w:t>memory management</w:t>
       </w:r>
     </w:p>
+    <w:tbl>
+      <w:tblPr>
+        <w:tblW w:w="7078" w:type="dxa"/>
+        <w:tblLayout w:type="fixed"/>
+        <w:tblCellMar>
+          <w:top w:w="15" w:type="dxa"/>
+          <w:left w:w="15" w:type="dxa"/>
+          <w:bottom w:w="15" w:type="dxa"/>
+          <w:right w:w="15" w:type="dxa"/>
+        </w:tblCellMar>
+        <w:tblLook w:val="04A0" w:firstRow="1" w:lastRow="0" w:firstColumn="1" w:lastColumn="0" w:noHBand="0" w:noVBand="1"/>
+      </w:tblPr>
+      <w:tblGrid>
+        <w:gridCol w:w="2107"/>
+        <w:gridCol w:w="2703"/>
+        <w:gridCol w:w="2268"/>
+      </w:tblGrid>
+      <w:tr>
+        <w:tc>
+          <w:tcPr>
+            <w:tcW w:w="2107" w:type="dxa"/>
+            <w:tcBorders>
+              <w:top w:val="single" w:sz="8" w:space="0" w:color="000000"/>
+              <w:left w:val="single" w:sz="8" w:space="0" w:color="000000"/>
+              <w:bottom w:val="single" w:sz="8" w:space="0" w:color="000000"/>
+              <w:right w:val="single" w:sz="8" w:space="0" w:color="000000"/>
+            </w:tcBorders>
+            <w:tcMar>
+              <w:top w:w="100" w:type="dxa"/>
+              <w:left w:w="100" w:type="dxa"/>
+              <w:bottom w:w="100" w:type="dxa"/>
+              <w:right w:w="100" w:type="dxa"/>
+            </w:tcMar>
+          </w:tcPr>
+          <w:p>
+            <w:pPr>
+              <w:widowControl/>
+              <w:jc w:val="left"/>
+              <w:rPr>
+                <w:rFonts w:ascii="Arial" w:eastAsia="宋体" w:hAnsi="Arial" w:cs="Arial"/>
+                <w:color w:val="000000"/>
+                <w:kern w:val="0"/>
+                <w:sz w:val="22"/>
+              </w:rPr>
+            </w:pPr>
+            <w:r>
+              <w:rPr>
+                <w:rFonts w:ascii="Arial" w:eastAsia="宋体" w:hAnsi="Arial" w:cs="Arial"/>
+                <w:color w:val="000000"/>
+                <w:kern w:val="0"/>
+                <w:sz w:val="22"/>
+              </w:rPr>
+              <w:t>S</w:t>
+            </w:r>
+            <w:r>
+              <w:rPr>
+                <w:rFonts w:ascii="Arial" w:eastAsia="宋体" w:hAnsi="Arial" w:cs="Arial" w:hint="eastAsia"/>
+                <w:color w:val="000000"/>
+                <w:kern w:val="0"/>
+                <w:sz w:val="22"/>
+              </w:rPr>
+              <w:t>witch ???</w:t>
+            </w:r>
+          </w:p>
+        </w:tc>
+        <w:tc>
+          <w:tcPr>
+            <w:tcW w:w="2703" w:type="dxa"/>
+            <w:tcBorders>
+              <w:top w:val="single" w:sz="8" w:space="0" w:color="000000"/>
+              <w:left w:val="single" w:sz="8" w:space="0" w:color="000000"/>
+              <w:bottom w:val="single" w:sz="8" w:space="0" w:color="000000"/>
+              <w:right w:val="single" w:sz="8" w:space="0" w:color="000000"/>
+            </w:tcBorders>
+            <w:tcMar>
+              <w:top w:w="100" w:type="dxa"/>
+              <w:left w:w="100" w:type="dxa"/>
+              <w:bottom w:w="100" w:type="dxa"/>
+              <w:right w:w="100" w:type="dxa"/>
+            </w:tcMar>
+          </w:tcPr>
+          <w:p>
+            <w:pPr>
+              <w:widowControl/>
+              <w:shd w:val="clear" w:color="auto" w:fill="FFFFFE"/>
+              <w:jc w:val="left"/>
+              <w:rPr>
+                <w:rFonts w:ascii="Courier New" w:eastAsia="宋体" w:hAnsi="Courier New" w:cs="Courier New"/>
+                <w:color w:val="000000"/>
+                <w:kern w:val="0"/>
+                <w:szCs w:val="21"/>
+              </w:rPr>
+            </w:pPr>
+            <w:r>
+              <w:rPr>
+                <w:rFonts w:ascii="Courier New" w:eastAsia="宋体" w:hAnsi="Courier New" w:cs="Courier New"/>
+                <w:color w:val="000000"/>
+                <w:kern w:val="0"/>
+                <w:szCs w:val="21"/>
+              </w:rPr>
+              <w:t>package main</w:t>
+            </w:r>
+          </w:p>
+          <w:p>
+            <w:pPr>
+              <w:widowControl/>
+              <w:shd w:val="clear" w:color="auto" w:fill="FFFFFE"/>
+              <w:jc w:val="left"/>
+              <w:rPr>
+                <w:rFonts w:ascii="Courier New" w:eastAsia="宋体" w:hAnsi="Courier New" w:cs="Courier New"/>
+                <w:color w:val="000000"/>
+                <w:kern w:val="0"/>
+                <w:szCs w:val="21"/>
+              </w:rPr>
+            </w:pPr>
+          </w:p>
+          <w:p>
+            <w:pPr>
+              <w:widowControl/>
+              <w:shd w:val="clear" w:color="auto" w:fill="FFFFFE"/>
+              <w:jc w:val="left"/>
+              <w:rPr>
+                <w:rFonts w:ascii="Courier New" w:eastAsia="宋体" w:hAnsi="Courier New" w:cs="Courier New"/>
+                <w:color w:val="000000"/>
+                <w:kern w:val="0"/>
+                <w:szCs w:val="21"/>
+              </w:rPr>
+            </w:pPr>
+            <w:r>
+              <w:rPr>
+                <w:rFonts w:ascii="Courier New" w:eastAsia="宋体" w:hAnsi="Courier New" w:cs="Courier New"/>
+                <w:color w:val="000000"/>
+                <w:kern w:val="0"/>
+                <w:szCs w:val="21"/>
+              </w:rPr>
+              <w:t>func main() {</w:t>
+            </w:r>
+          </w:p>
+          <w:p>
+            <w:pPr>
+              <w:widowControl/>
+              <w:shd w:val="clear" w:color="auto" w:fill="FFFFFE"/>
+              <w:jc w:val="left"/>
+              <w:rPr>
+                <w:rFonts w:ascii="Courier New" w:eastAsia="宋体" w:hAnsi="Courier New" w:cs="Courier New"/>
+                <w:color w:val="000000"/>
+                <w:kern w:val="0"/>
+                <w:szCs w:val="21"/>
+              </w:rPr>
+            </w:pPr>
+            <w:r>
+              <w:rPr>
+                <w:rFonts w:ascii="Courier New" w:eastAsia="宋体" w:hAnsi="Courier New" w:cs="Courier New"/>
+                <w:color w:val="000000"/>
+                <w:kern w:val="0"/>
+                <w:szCs w:val="21"/>
+              </w:rPr>
+              <w:t xml:space="preserve">    day := 3</w:t>
+            </w:r>
+          </w:p>
+          <w:p>
+            <w:pPr>
+              <w:widowControl/>
+              <w:shd w:val="clear" w:color="auto" w:fill="FFFFFE"/>
+              <w:jc w:val="left"/>
+              <w:rPr>
+                <w:rFonts w:ascii="Courier New" w:eastAsia="宋体" w:hAnsi="Courier New" w:cs="Courier New"/>
+                <w:color w:val="000000"/>
+                <w:kern w:val="0"/>
+                <w:szCs w:val="21"/>
+              </w:rPr>
+            </w:pPr>
+            <w:r>
+              <w:rPr>
+                <w:rFonts w:ascii="Courier New" w:eastAsia="宋体" w:hAnsi="Courier New" w:cs="Courier New"/>
+                <w:color w:val="000000"/>
+                <w:kern w:val="0"/>
+                <w:szCs w:val="21"/>
+              </w:rPr>
+              <w:t xml:space="preserve">    switch day {</w:t>
+            </w:r>
+          </w:p>
+          <w:p>
+            <w:pPr>
+              <w:widowControl/>
+              <w:shd w:val="clear" w:color="auto" w:fill="FFFFFE"/>
+              <w:jc w:val="left"/>
+              <w:rPr>
+                <w:rFonts w:ascii="Courier New" w:eastAsia="宋体" w:hAnsi="Courier New" w:cs="Courier New"/>
+                <w:color w:val="000000"/>
+                <w:kern w:val="0"/>
+                <w:szCs w:val="21"/>
+              </w:rPr>
+            </w:pPr>
+            <w:r>
+              <w:rPr>
+                <w:rFonts w:ascii="Courier New" w:eastAsia="宋体" w:hAnsi="Courier New" w:cs="Courier New"/>
+                <w:color w:val="000000"/>
+                <w:kern w:val="0"/>
+                <w:szCs w:val="21"/>
+              </w:rPr>
+              <w:t xml:space="preserve">    case 1:</w:t>
+            </w:r>
+          </w:p>
+          <w:p>
+            <w:pPr>
+              <w:widowControl/>
+              <w:shd w:val="clear" w:color="auto" w:fill="FFFFFE"/>
+              <w:jc w:val="left"/>
+              <w:rPr>
+                <w:rFonts w:ascii="Courier New" w:eastAsia="宋体" w:hAnsi="Courier New" w:cs="Courier New"/>
+                <w:color w:val="000000"/>
+                <w:kern w:val="0"/>
+                <w:szCs w:val="21"/>
+              </w:rPr>
+            </w:pPr>
+            <w:r>
+              <w:rPr>
+                <w:rFonts w:ascii="Courier New" w:eastAsia="宋体" w:hAnsi="Courier New" w:cs="Courier New"/>
+                <w:color w:val="000000"/>
+                <w:kern w:val="0"/>
+                <w:szCs w:val="21"/>
+              </w:rPr>
+              <w:t xml:space="preserve">        day=day+9</w:t>
+            </w:r>
+          </w:p>
+          <w:p>
+            <w:pPr>
+              <w:widowControl/>
+              <w:shd w:val="clear" w:color="auto" w:fill="FFFFFE"/>
+              <w:jc w:val="left"/>
+              <w:rPr>
+                <w:rFonts w:ascii="Courier New" w:eastAsia="宋体" w:hAnsi="Courier New" w:cs="Courier New"/>
+                <w:color w:val="000000"/>
+                <w:kern w:val="0"/>
+                <w:szCs w:val="21"/>
+              </w:rPr>
+            </w:pPr>
+            <w:r>
+              <w:rPr>
+                <w:rFonts w:ascii="Courier New" w:eastAsia="宋体" w:hAnsi="Courier New" w:cs="Courier New"/>
+                <w:color w:val="000000"/>
+                <w:kern w:val="0"/>
+                <w:szCs w:val="21"/>
+              </w:rPr>
+              <w:t xml:space="preserve">    case 2:</w:t>
+            </w:r>
+          </w:p>
+          <w:p>
+            <w:pPr>
+              <w:widowControl/>
+              <w:shd w:val="clear" w:color="auto" w:fill="FFFFFE"/>
+              <w:jc w:val="left"/>
+              <w:rPr>
+                <w:rFonts w:ascii="Courier New" w:eastAsia="宋体" w:hAnsi="Courier New" w:cs="Courier New"/>
+                <w:color w:val="000000"/>
+                <w:kern w:val="0"/>
+                <w:szCs w:val="21"/>
+              </w:rPr>
+            </w:pPr>
+            <w:r>
+              <w:rPr>
+                <w:rFonts w:ascii="Courier New" w:eastAsia="宋体" w:hAnsi="Courier New" w:cs="Courier New"/>
+                <w:color w:val="000000"/>
+                <w:kern w:val="0"/>
+                <w:szCs w:val="21"/>
+              </w:rPr>
+              <w:t xml:space="preserve">        day=day+8</w:t>
+            </w:r>
+          </w:p>
+          <w:p>
+            <w:pPr>
+              <w:widowControl/>
+              <w:shd w:val="clear" w:color="auto" w:fill="FFFFFE"/>
+              <w:jc w:val="left"/>
+              <w:rPr>
+                <w:rFonts w:ascii="Courier New" w:eastAsia="宋体" w:hAnsi="Courier New" w:cs="Courier New"/>
+                <w:color w:val="000000"/>
+                <w:kern w:val="0"/>
+                <w:szCs w:val="21"/>
+              </w:rPr>
+            </w:pPr>
+            <w:r>
+              <w:rPr>
+                <w:rFonts w:ascii="Courier New" w:eastAsia="宋体" w:hAnsi="Courier New" w:cs="Courier New"/>
+                <w:color w:val="000000"/>
+                <w:kern w:val="0"/>
+                <w:szCs w:val="21"/>
+              </w:rPr>
+              <w:t xml:space="preserve">    case 3:</w:t>
+            </w:r>
+          </w:p>
+          <w:p>
+            <w:pPr>
+              <w:widowControl/>
+              <w:shd w:val="clear" w:color="auto" w:fill="FFFFFE"/>
+              <w:jc w:val="left"/>
+              <w:rPr>
+                <w:rFonts w:ascii="Courier New" w:eastAsia="宋体" w:hAnsi="Courier New" w:cs="Courier New"/>
+                <w:color w:val="000000"/>
+                <w:kern w:val="0"/>
+                <w:szCs w:val="21"/>
+              </w:rPr>
+            </w:pPr>
+            <w:r>
+              <w:rPr>
+                <w:rFonts w:ascii="Courier New" w:eastAsia="宋体" w:hAnsi="Courier New" w:cs="Courier New"/>
+                <w:color w:val="000000"/>
+                <w:kern w:val="0"/>
+                <w:szCs w:val="21"/>
+              </w:rPr>
+              <w:t xml:space="preserve">        day=day+7</w:t>
+            </w:r>
+          </w:p>
+          <w:p>
+            <w:pPr>
+              <w:widowControl/>
+              <w:shd w:val="clear" w:color="auto" w:fill="FFFFFE"/>
+              <w:jc w:val="left"/>
+              <w:rPr>
+                <w:rFonts w:ascii="Courier New" w:eastAsia="宋体" w:hAnsi="Courier New" w:cs="Courier New"/>
+                <w:color w:val="000000"/>
+                <w:kern w:val="0"/>
+                <w:szCs w:val="21"/>
+              </w:rPr>
+            </w:pPr>
+            <w:r>
+              <w:rPr>
+                <w:rFonts w:ascii="Courier New" w:eastAsia="宋体" w:hAnsi="Courier New" w:cs="Courier New"/>
+                <w:color w:val="000000"/>
+                <w:kern w:val="0"/>
+                <w:szCs w:val="21"/>
+              </w:rPr>
+              <w:t xml:space="preserve">    default:</w:t>
+            </w:r>
+          </w:p>
+          <w:p>
+            <w:pPr>
+              <w:widowControl/>
+              <w:shd w:val="clear" w:color="auto" w:fill="FFFFFE"/>
+              <w:jc w:val="left"/>
+              <w:rPr>
+                <w:rFonts w:ascii="Courier New" w:eastAsia="宋体" w:hAnsi="Courier New" w:cs="Courier New"/>
+                <w:color w:val="000000"/>
+                <w:kern w:val="0"/>
+                <w:szCs w:val="21"/>
+              </w:rPr>
+            </w:pPr>
+            <w:r>
+              <w:rPr>
+                <w:rFonts w:ascii="Courier New" w:eastAsia="宋体" w:hAnsi="Courier New" w:cs="Courier New"/>
+                <w:color w:val="000000"/>
+                <w:kern w:val="0"/>
+                <w:szCs w:val="21"/>
+              </w:rPr>
+              <w:t xml:space="preserve">        day=0</w:t>
+            </w:r>
+          </w:p>
+          <w:p>
+            <w:pPr>
+              <w:widowControl/>
+              <w:shd w:val="clear" w:color="auto" w:fill="FFFFFE"/>
+              <w:jc w:val="left"/>
+              <w:rPr>
+                <w:rFonts w:ascii="Courier New" w:eastAsia="宋体" w:hAnsi="Courier New" w:cs="Courier New"/>
+                <w:color w:val="000000"/>
+                <w:kern w:val="0"/>
+                <w:szCs w:val="21"/>
+              </w:rPr>
+            </w:pPr>
+            <w:r>
+              <w:rPr>
+                <w:rFonts w:ascii="Courier New" w:eastAsia="宋体" w:hAnsi="Courier New" w:cs="Courier New"/>
+                <w:color w:val="000000"/>
+                <w:kern w:val="0"/>
+                <w:szCs w:val="21"/>
+              </w:rPr>
+              <w:t xml:space="preserve">    }</w:t>
+            </w:r>
+          </w:p>
+          <w:p>
+            <w:pPr>
+              <w:widowControl/>
+              <w:shd w:val="clear" w:color="auto" w:fill="FFFFFE"/>
+              <w:jc w:val="left"/>
+              <w:rPr>
+                <w:rFonts w:ascii="Courier New" w:eastAsia="宋体" w:hAnsi="Courier New" w:cs="Courier New"/>
+                <w:color w:val="000000"/>
+                <w:kern w:val="0"/>
+                <w:szCs w:val="21"/>
+              </w:rPr>
+            </w:pPr>
+            <w:r>
+              <w:rPr>
+                <w:rFonts w:ascii="Courier New" w:eastAsia="宋体" w:hAnsi="Courier New" w:cs="Courier New"/>
+                <w:color w:val="000000"/>
+                <w:kern w:val="0"/>
+                <w:szCs w:val="21"/>
+              </w:rPr>
+              <w:t>}</w:t>
+            </w:r>
+          </w:p>
+        </w:tc>
+        <w:tc>
+          <w:tcPr>
+            <w:tcW w:w="2268" w:type="dxa"/>
+            <w:tcBorders>
+              <w:top w:val="single" w:sz="8" w:space="0" w:color="000000"/>
+              <w:left w:val="single" w:sz="8" w:space="0" w:color="000000"/>
+              <w:bottom w:val="single" w:sz="8" w:space="0" w:color="000000"/>
+              <w:right w:val="single" w:sz="8" w:space="0" w:color="000000"/>
+            </w:tcBorders>
+          </w:tcPr>
+          <w:p>
+            <w:pPr>
+              <w:widowControl/>
+              <w:shd w:val="clear" w:color="auto" w:fill="FFFFFE"/>
+              <w:jc w:val="left"/>
+              <w:rPr>
+                <w:rFonts w:ascii="Roboto" w:hAnsi="Roboto"/>
+                <w:spacing w:val="2"/>
+                <w:shd w:val="clear" w:color="auto" w:fill="FFFFFF"/>
+              </w:rPr>
+            </w:pPr>
+          </w:p>
+        </w:tc>
+      </w:tr>
+    </w:tbl>
     <w:p/>
     <w:sectPr>
       <w:pgSz w:w="11906" w:h="16838"/>

</xml_diff>

<commit_message>
Fix some bug and add mapper for wait and go routines
</commit_message>
<xml_diff>
--- a/docs/reference.docx
+++ b/docs/reference.docx
@@ -51,6 +51,7 @@
           <w:color w:val="000000"/>
           <w:kern w:val="0"/>
           <w:sz w:val="22"/>
+          <w:highlight w:val="green"/>
         </w:rPr>
         <w:t>function declarations</w:t>
       </w:r>
@@ -81,6 +82,7 @@
           <w:color w:val="000000"/>
           <w:kern w:val="0"/>
           <w:sz w:val="22"/>
+          <w:highlight w:val="green"/>
         </w:rPr>
         <w:t>blocks</w:t>
       </w:r>
@@ -90,6 +92,7 @@
           <w:color w:val="000000"/>
           <w:kern w:val="0"/>
           <w:sz w:val="22"/>
+          <w:highlight w:val="green"/>
         </w:rPr>
         <w:t>✔</w:t>
       </w:r>
@@ -130,10 +133,10 @@
         <w:widowControl/>
         <w:jc w:val="left"/>
         <w:rPr>
-          <w:rFonts w:ascii="宋体" w:eastAsia="宋体" w:hAnsi="宋体" w:cs="宋体"/>
+          <w:rFonts w:ascii="MS Gothic" w:hAnsi="MS Gothic" w:cs="MS Gothic"/>
+          <w:color w:val="000000"/>
           <w:kern w:val="0"/>
-          <w:sz w:val="24"/>
-          <w:szCs w:val="24"/>
+          <w:sz w:val="22"/>
         </w:rPr>
       </w:pPr>
       <w:r>
@@ -154,6 +157,149 @@
           <w:sz w:val="22"/>
         </w:rPr>
         <w:t>✔</w:t>
+      </w:r>
+    </w:p>
+    <w:p>
+      <w:pPr>
+        <w:widowControl/>
+        <w:jc w:val="left"/>
+        <w:rPr>
+          <w:rFonts w:ascii="MS Gothic" w:hAnsi="MS Gothic" w:cs="MS Gothic"/>
+          <w:color w:val="000000"/>
+          <w:kern w:val="0"/>
+          <w:sz w:val="22"/>
+        </w:rPr>
+      </w:pPr>
+    </w:p>
+    <w:p>
+      <w:pPr>
+        <w:widowControl/>
+        <w:jc w:val="left"/>
+        <w:rPr>
+          <w:rFonts w:ascii="MS Gothic" w:hAnsi="MS Gothic" w:cs="MS Gothic"/>
+          <w:color w:val="000000"/>
+          <w:kern w:val="0"/>
+          <w:sz w:val="22"/>
+        </w:rPr>
+      </w:pPr>
+      <w:r>
+        <w:rPr>
+          <w:rFonts w:ascii="MS Gothic" w:hAnsi="MS Gothic" w:cs="MS Gothic" w:hint="eastAsia"/>
+          <w:color w:val="000000"/>
+          <w:kern w:val="0"/>
+          <w:sz w:val="22"/>
+        </w:rPr>
+        <w:t>Concurren</w:t>
+      </w:r>
+      <w:r>
+        <w:rPr>
+          <w:rFonts w:ascii="MS Gothic" w:hAnsi="MS Gothic" w:cs="MS Gothic" w:hint="eastAsia"/>
+          <w:color w:val="000000"/>
+          <w:kern w:val="0"/>
+          <w:sz w:val="22"/>
+        </w:rPr>
+        <w:t>cy Control:</w:t>
+      </w:r>
+    </w:p>
+    <w:p>
+      <w:pPr>
+        <w:widowControl/>
+        <w:jc w:val="left"/>
+        <w:rPr>
+          <w:rFonts w:ascii="MS Gothic" w:hAnsi="MS Gothic" w:cs="MS Gothic"/>
+          <w:color w:val="FF0000"/>
+          <w:kern w:val="0"/>
+          <w:sz w:val="22"/>
+          <w:highlight w:val="yellow"/>
+        </w:rPr>
+      </w:pPr>
+      <w:r>
+        <w:rPr>
+          <w:rFonts w:ascii="MS Gothic" w:hAnsi="MS Gothic" w:cs="MS Gothic" w:hint="eastAsia"/>
+          <w:color w:val="FF0000"/>
+          <w:kern w:val="0"/>
+          <w:sz w:val="22"/>
+          <w:highlight w:val="yellow"/>
+        </w:rPr>
+        <w:t>Go routines</w:t>
+      </w:r>
+    </w:p>
+    <w:p>
+      <w:pPr>
+        <w:widowControl/>
+        <w:jc w:val="left"/>
+        <w:rPr>
+          <w:rFonts w:ascii="MS Gothic" w:hAnsi="MS Gothic" w:cs="MS Gothic"/>
+          <w:color w:val="000000"/>
+          <w:kern w:val="0"/>
+          <w:sz w:val="22"/>
+          <w:highlight w:val="yellow"/>
+        </w:rPr>
+      </w:pPr>
+      <w:r>
+        <w:rPr>
+          <w:rFonts w:ascii="MS Gothic" w:hAnsi="MS Gothic" w:cs="MS Gothic" w:hint="eastAsia"/>
+          <w:color w:val="000000"/>
+          <w:kern w:val="0"/>
+          <w:sz w:val="22"/>
+          <w:highlight w:val="yellow"/>
+        </w:rPr>
+        <w:t>Channels</w:t>
+      </w:r>
+    </w:p>
+    <w:p>
+      <w:pPr>
+        <w:widowControl/>
+        <w:jc w:val="left"/>
+        <w:rPr>
+          <w:rFonts w:ascii="MS Gothic" w:hAnsi="MS Gothic" w:cs="MS Gothic"/>
+          <w:color w:val="000000"/>
+          <w:kern w:val="0"/>
+          <w:sz w:val="22"/>
+          <w:highlight w:val="yellow"/>
+        </w:rPr>
+      </w:pPr>
+      <w:r>
+        <w:rPr>
+          <w:rFonts w:ascii="MS Gothic" w:hAnsi="MS Gothic" w:cs="MS Gothic" w:hint="eastAsia"/>
+          <w:color w:val="000000"/>
+          <w:kern w:val="0"/>
+          <w:sz w:val="22"/>
+          <w:highlight w:val="yellow"/>
+        </w:rPr>
+        <w:t>Lock</w:t>
+      </w:r>
+    </w:p>
+    <w:p>
+      <w:pPr>
+        <w:widowControl/>
+        <w:jc w:val="left"/>
+        <w:rPr>
+          <w:rFonts w:ascii="MS Gothic" w:hAnsi="MS Gothic" w:cs="MS Gothic"/>
+          <w:color w:val="000000"/>
+          <w:kern w:val="0"/>
+          <w:sz w:val="22"/>
+        </w:rPr>
+      </w:pPr>
+      <w:r>
+        <w:rPr>
+          <w:rFonts w:ascii="MS Gothic" w:hAnsi="MS Gothic" w:cs="MS Gothic"/>
+          <w:color w:val="000000"/>
+          <w:kern w:val="0"/>
+          <w:sz w:val="22"/>
+          <w:highlight w:val="yellow"/>
+        </w:rPr>
+        <w:t>W</w:t>
+      </w:r>
+      <w:r>
+        <w:rPr>
+          <w:rFonts w:ascii="MS Gothic" w:hAnsi="MS Gothic" w:cs="MS Gothic" w:hint="eastAsia"/>
+          <w:color w:val="000000"/>
+          <w:kern w:val="0"/>
+          <w:sz w:val="22"/>
+          <w:highlight w:val="yellow"/>
+        </w:rPr>
+        <w:t>ait groups</w:t>
       </w:r>
     </w:p>
     <w:tbl>
@@ -902,7 +1048,7 @@
               <w:spacing w:after="240"/>
               <w:jc w:val="left"/>
               <w:rPr>
-                <w:rFonts w:ascii="宋体" w:eastAsia="宋体" w:hAnsi="宋体" w:cs="宋体" w:hint="eastAsia"/>
+                <w:rFonts w:ascii="宋体" w:eastAsia="宋体" w:hAnsi="宋体" w:cs="宋体"/>
                 <w:kern w:val="0"/>
                 <w:sz w:val="24"/>
                 <w:szCs w:val="24"/>
@@ -1112,6 +1258,7 @@
                 <w:szCs w:val="21"/>
                 <w:highlight w:val="green"/>
               </w:rPr>
+              <w:lastRenderedPageBreak/>
               <w:t xml:space="preserve">  f, g := "apple", "pine"</w:t>
             </w:r>
           </w:p>
@@ -1165,19 +1312,29 @@
                 <w:spacing w:val="2"/>
                 <w:shd w:val="clear" w:color="auto" w:fill="FFFFFF"/>
               </w:rPr>
-              <w:t>{"tag":"blk","body":{"tag":"seq","stmts":[{"tag":"assmt","sym":[{"tag":"nam","sym":"f"},{"tag":"nam","sym":"g"}],"expr":[{"tag":"lit","val":"apple"},{"tag":"lit","val":"pine"}]}]}}</w:t>
-            </w:r>
-          </w:p>
-          <w:p>
-            <w:pPr>
-              <w:widowControl/>
-              <w:shd w:val="clear" w:color="auto" w:fill="FFFFFE"/>
-              <w:jc w:val="left"/>
+              <w:lastRenderedPageBreak/>
+              <w:t>{"tag":"blk","body":{"tag":"seq","stmts":[{"tag":"as</w:t>
+            </w:r>
+            <w:r>
               <w:rPr>
                 <w:rFonts w:ascii="Roboto" w:hAnsi="Roboto"/>
                 <w:spacing w:val="2"/>
                 <w:shd w:val="clear" w:color="auto" w:fill="FFFFFF"/>
               </w:rPr>
+              <w:lastRenderedPageBreak/>
+              <w:t>smt","sym":[{"tag":"nam","sym":"f"},{"tag":"nam","sym":"g"}],"expr":[{"tag":"lit","val":"apple"},{"tag":"lit","val":"pine"}]}]}}</w:t>
+            </w:r>
+          </w:p>
+          <w:p>
+            <w:pPr>
+              <w:widowControl/>
+              <w:shd w:val="clear" w:color="auto" w:fill="FFFFFE"/>
+              <w:jc w:val="left"/>
+              <w:rPr>
+                <w:rFonts w:ascii="Roboto" w:hAnsi="Roboto"/>
+                <w:spacing w:val="2"/>
+                <w:shd w:val="clear" w:color="auto" w:fill="FFFFFF"/>
+              </w:rPr>
             </w:pPr>
             <w:r>
               <w:rPr>
@@ -1208,7 +1365,6 @@
                 <w:highlight w:val="green"/>
                 <w:shd w:val="clear" w:color="auto" w:fill="FFFFFF"/>
               </w:rPr>
-              <w:lastRenderedPageBreak/>
               <w:t>Only return last g</w:t>
             </w:r>
           </w:p>
@@ -1825,7 +1981,7 @@
                 <w:spacing w:val="2"/>
                 <w:shd w:val="clear" w:color="auto" w:fill="FFFFFF"/>
               </w:rPr>
-              <w:t>{"tag":"blk","body":{"tag":"seq","stmts":[{"tag":"assmt","sym":[{"tag":"nam","sym":"n"}],"expr":[{"tag":"lit","val":0}]},{"tag":"cond","pred":{"tag":"binop","sym":"&gt;","frst":{"tag":"nam","sym":"n"},"scnd":{"tag":"lit","val":0}},"cons":{"tag":"seq","stmts":[{"tag":"assmt","sym":[{"tag":"nam","sym":"n"}],"expr":[{"tag":"binop","sym":"+","frst":{"tag":"nam","sym":"n"},"scnd":{"tag":"lit","val":1}}]}]},"alt":{"tag":"cond","pred":{"tag":"binop","sym":"==","frst":{"tag":"nam","sym":"n"},"scnd":{"tag":"lit","val":0}},"cons":{"tag":"seq","stmts":[{"tag":"assmt","sym":[{"tag":"nam","sym":"n"}],"expr":[{"tag":"binop","sym":"+","frst":{"tag":"nam","sym":"n"},"scnd":{"tag":"lit","val":7}}]}]},"alt":{"tag":"seq","stmts":[{"tag":"assmt","sym":[{"tag":"nam","sym":"n"}],"expr":[{"tag":"binop","sym":"-","frst":{"tag":"nam","sym</w:t>
+              <w:t>{"tag":"blk","body":{"tag":"seq","stmts":[{"tag":"assmt","sym":[{"tag":"nam","sym":"n"}],"expr":[{"tag":"lit","val":0}]},{"tag":"cond","pred":{"tag":"binop","sym":"&gt;","frst":{"tag":"nam","sym":"n"},"scnd":{"tag":"lit","val":0}},"cons":{"tag":"seq","stmts":[{"tag":"assmt","sym":[{"tag":"nam","sym":"n"}],"expr":[{"tag":"binop","sym":"+","frst":{"tag":"nam","sym":"n"},"scnd":{"tag":"lit","val":1}}]}]},"alt":{"tag":"cond","pred":{"tag":"binop","sym":"==","frst":{"tag":"nam","sym":"n"},"scnd":{"tag":"lit","val":0}},"cons":{"tag":"seq","stmts":[{"tag":"assmt","sym":[{"tag":"nam","sym":"n"}],"expr":[{"tag":"binop","sym":"+","frst":{"tag":"nam","sym":"n"},"scnd":{"tag":"lit","val":7}}]}]},"alt":{"tag":"seq","st</w:t>
             </w:r>
             <w:r>
               <w:rPr>
@@ -1834,7 +1990,7 @@
                 <w:shd w:val="clear" w:color="auto" w:fill="FFFFFF"/>
               </w:rPr>
               <w:lastRenderedPageBreak/>
-              <w:t>":"n"},"scnd":{"tag":"lit","val":1}}]}]}}}]}}</w:t>
+              <w:t>mts":[{"tag":"assmt","sym":[{"tag":"nam","sym":"n"}],"expr":[{"tag":"binop","sym":"-","frst":{"tag":"nam","sym":"n"},"scnd":{"tag":"lit","val":1}}]}]}}}]}}</w:t>
             </w:r>
           </w:p>
           <w:p>
@@ -2475,7 +2631,7 @@
                 <w:spacing w:val="2"/>
                 <w:shd w:val="clear" w:color="auto" w:fill="FFFFFF"/>
               </w:rPr>
-              <w:t>{"tag":"blk","body":{"tag":"seq","stmts":[{"tag":"assmt","sym":[{"tag":"nam","sym":"n"}],"expr":[{"tag":"lit","val":0}]},{"tag":"cond","pred":{"tag":"binop","sym":"&gt;","frst":{"tag":"nam","sym":"n"},"scnd":{"tag":"lit","val":0}},"cons":{"tag":"seq","stmts":[{"tag":"assmt","sym":[{"tag":"nam","sym":"n"}],"expr":[{"tag":"binop","sym":"+","frst":{"tag":"nam","sym":"n"},"scnd":{"tag":"lit","val":1}}]},{"tag":"assmt","sym":[{"tag":"nam","sym":"n"}],"expr":{"tag":"binop","sym":"+","frst":[{"tag":"nam","sym":"n"}],"scnd":[{"tag":"lit","val":1}]}}]},"alt":{"tag":"seq","stmts":[{"tag":"</w:t>
+              <w:t>{"tag":"blk","body":{"tag":"seq","stmts":[{"tag":"assmt","sym":[{"tag":"nam","sym":"n"}],"expr":[{"tag":"lit","val":0}]},{"tag":"cond","pred":{"tag":"binop","sym":"&gt;","frst":{"tag":"nam","sym":"n"},"scnd":{"tag":"lit","val":0}},"cons":{"tag":"seq","stmts":[{"tag":"assmt","sym":[{"tag":"nam","sym":"n"}],"expr":[{"tag":"binop","sym":"+","frst":{"tag":"nam","sym":"n"},"scnd":{"tag":"lit","val":1}}]},{"tag":"assmt","sym":[{"tag":"nam","sym":"n"}],</w:t>
             </w:r>
             <w:r>
               <w:rPr>
@@ -2484,7 +2640,7 @@
                 <w:shd w:val="clear" w:color="auto" w:fill="FFFFFF"/>
               </w:rPr>
               <w:lastRenderedPageBreak/>
-              <w:t>assmt","sym":[{"tag":"nam","sym":"n"}],"expr":{"tag":"binop","sym":"-","frst":[{"tag":"nam","sym":"n"}],"scnd":[{"tag":"lit","val":1}]}}]}}]}}</w:t>
+              <w:t>"expr":{"tag":"binop","sym":"+","frst":[{"tag":"nam","sym":"n"}],"scnd":[{"tag":"lit","val":1}]}}]},"alt":{"tag":"seq","stmts":[{"tag":"assmt","sym":[{"tag":"nam","sym":"n"}],"expr":{"tag":"binop","sym":"-","frst":[{"tag":"nam","sym":"n"}],"scnd":[{"tag":"lit","val":1}]}}]}}]}}</w:t>
             </w:r>
           </w:p>
           <w:p>
@@ -3007,7 +3163,7 @@
               <w:widowControl/>
               <w:jc w:val="left"/>
               <w:rPr>
-                <w:rFonts w:ascii="Arial" w:eastAsia="宋体" w:hAnsi="Arial" w:cs="Arial" w:hint="eastAsia"/>
+                <w:rFonts w:ascii="Arial" w:eastAsia="宋体" w:hAnsi="Arial" w:cs="Arial"/>
                 <w:color w:val="000000"/>
                 <w:kern w:val="0"/>
                 <w:sz w:val="22"/>
@@ -3099,6 +3255,7 @@
                 <w:szCs w:val="21"/>
                 <w:highlight w:val="green"/>
               </w:rPr>
+              <w:lastRenderedPageBreak/>
               <w:t>func main() {</w:t>
             </w:r>
           </w:p>
@@ -3219,7 +3376,6 @@
                 <w:szCs w:val="21"/>
                 <w:highlight w:val="green"/>
               </w:rPr>
-              <w:lastRenderedPageBreak/>
               <w:t xml:space="preserve">    i</w:t>
             </w:r>
           </w:p>
@@ -3275,7 +3431,7 @@
                 <w:shd w:val="clear" w:color="auto" w:fill="FFFFFF"/>
               </w:rPr>
               <w:lastRenderedPageBreak/>
-              <w:t>{"tag":"blk","body":{"tag":"seq","stmts":[{"tag":"assmt","sym":[{"tag":"nam","sym":"i"}],"expr":[{"tag":"lit","val":0}]},{"tag":"for","pred":{"tag":"binop","sym":"&lt;","frst":{"tag":"nam"</w:t>
+              <w:t>{"tag":"blk","body":{"tag":"seq","stmts":[{"tag":"as</w:t>
             </w:r>
             <w:r>
               <w:rPr>
@@ -3284,16 +3440,16 @@
                 <w:shd w:val="clear" w:color="auto" w:fill="FFFFFF"/>
               </w:rPr>
               <w:lastRenderedPageBreak/>
-              <w:t>,"sym":"i"},"scnd":{"tag":"lit","val":5}},"body":{"tag":"blk","body":{"tag":"seq","stmts":[{"tag":"assmt","sym":[{"tag":"nam","sym":"i"}],"expr":[{"tag":"binop","sym":"+","frst":{"tag":"nam","sym":"i"},"scnd":{"tag":"lit","val":1}}]}]}}},{"tag":"nam","sym":"i"}]}}</w:t>
-            </w:r>
-          </w:p>
-          <w:p>
-            <w:pPr>
-              <w:widowControl/>
-              <w:shd w:val="clear" w:color="auto" w:fill="FFFFFE"/>
-              <w:jc w:val="left"/>
-              <w:rPr>
-                <w:rFonts w:ascii="Courier New" w:eastAsia="宋体" w:hAnsi="Courier New" w:cs="Courier New" w:hint="eastAsia"/>
+              <w:t>smt","sym":[{"tag":"nam","sym":"i"}],"expr":[{"tag":"lit","val":0}]},{"tag":"for","pred":{"tag":"binop","sym":"&lt;","frst":{"tag":"nam","sym":"i"},"scnd":{"tag":"lit","val":5}},"body":{"tag":"blk","body":{"tag":"seq","stmts":[{"tag":"assmt","sym":[{"tag":"nam","sym":"i"}],"expr":[{"tag":"binop","sym":"+","frst":{"tag":"nam","sym":"i"},"scnd":{"tag":"lit","val":1}}]}]}}},{"tag":"nam","sym":"i"}]}}</w:t>
+            </w:r>
+          </w:p>
+          <w:p>
+            <w:pPr>
+              <w:widowControl/>
+              <w:shd w:val="clear" w:color="auto" w:fill="FFFFFE"/>
+              <w:jc w:val="left"/>
+              <w:rPr>
+                <w:rFonts w:ascii="Courier New" w:eastAsia="宋体" w:hAnsi="Courier New" w:cs="Courier New"/>
                 <w:color w:val="0000FF"/>
                 <w:kern w:val="0"/>
                 <w:szCs w:val="21"/>
@@ -3333,19 +3489,20 @@
               <w:widowControl/>
               <w:jc w:val="left"/>
               <w:rPr>
+                <w:rFonts w:ascii="Arial" w:eastAsia="宋体" w:hAnsi="Arial" w:cs="Arial"/>
+                <w:color w:val="000000"/>
+                <w:kern w:val="0"/>
+                <w:sz w:val="22"/>
+              </w:rPr>
+            </w:pPr>
+            <w:r>
+              <w:rPr>
                 <w:rFonts w:ascii="Arial" w:eastAsia="宋体" w:hAnsi="Arial" w:cs="Arial" w:hint="eastAsia"/>
                 <w:color w:val="000000"/>
                 <w:kern w:val="0"/>
                 <w:sz w:val="22"/>
               </w:rPr>
-            </w:pPr>
-            <w:r>
-              <w:rPr>
-                <w:rFonts w:ascii="Arial" w:eastAsia="宋体" w:hAnsi="Arial" w:cs="Arial" w:hint="eastAsia"/>
-                <w:color w:val="000000"/>
-                <w:kern w:val="0"/>
-                <w:sz w:val="22"/>
-              </w:rPr>
+              <w:lastRenderedPageBreak/>
               <w:t>nested</w:t>
             </w:r>
           </w:p>
@@ -3695,16 +3852,25 @@
                 <w:spacing w:val="2"/>
                 <w:shd w:val="clear" w:color="auto" w:fill="FFFFFF"/>
               </w:rPr>
-              <w:t>{"tag":"blk","body":{"tag":"seq","stmts":[{"tag":"assmt","sym":[{"tag":"nam","sym":"i"}],"expr":[{"tag":"lit","val":0}]},{"tag":"for","pred":{"tag":"binop","sym":"&lt;","frst":{"tag":"nam","sym":"i"},"scnd":{"tag":"lit","val":5}},"body":{"tag":"blk","body":{"tag":"seq","stmts":[{"tag":"assmt","sym":[{"tag":"nam","sym":"j"}],"expr":[{"tag":"lit","val":0}]},{"tag":"for","pred":{"tag":"binop","sym":"&lt;","frst":{"tag":"nam","sym":"j"},"scnd":{"tag":"lit","val":3}},"body":{"tag":"blk","body":{"tag":"seq","stmts":[{"tag":"assmt","sym":[{"tag":"nam","sym":"j"}],"expr":[{"tag":"binop","sym":"+","frst":{"tag":"nam","sym":"j"},"scnd":{"tag":"lit","val":1}}]}]}}},{"tag":"assmt","sym":[{"tag":"nam","sym":"i"}],"expr":[{"tag":"binop","sym":"+","frst":{"tag":"nam","sym":"i"},"scnd":{"tag":"nam","sym":"j"}}]}]}}},{"tag":"nam","sym":"i"}]}}</w:t>
-            </w:r>
-          </w:p>
-          <w:p>
-            <w:pPr>
-              <w:widowControl/>
-              <w:shd w:val="clear" w:color="auto" w:fill="FFFFFE"/>
-              <w:jc w:val="left"/>
-              <w:rPr>
-                <w:rFonts w:ascii="Courier New" w:eastAsia="宋体" w:hAnsi="Courier New" w:cs="Courier New" w:hint="eastAsia"/>
+              <w:t>{"tag":"blk","body":{"tag":"seq","stmts":[{"tag":"assmt","sym":[{"tag":"nam","sym":"i"}],"expr":[{"tag":"lit","val":0}]},{"tag":"for","pred":{"tag":"binop","sym":"&lt;","frst":{"tag":"nam","sym":"i"},"scnd":{"tag":"lit","val":5}},"body":{"tag":"blk","body":{"tag":"seq","stmts":[{"tag":"assmt","sym":[{"tag":"nam","sym":"j"}],"expr":[{"tag":"lit","val":0}]},{"tag":"for","pred":{"tag":"binop","sym":"&lt;","frst":{"tag":"nam","sym":"j"},"scnd":{"tag":"lit","val":3}},"body":{"tag":"blk","body":{"tag":"seq","stmts":[{"tag":"assmt","sym":[{"tag":"nam","sym":"j"}],"expr":[{"tag":"binop","sym":"+","frst":{"tag":"nam","sym":"j"},"scnd":{"tag":"lit","val":1}}]}]}}},{"tag":"assmt","sym":[{"tag":"nam","sym":"i"}],"expr":[{"tag":"</w:t>
+            </w:r>
+            <w:r>
+              <w:rPr>
+                <w:rFonts w:ascii="Roboto" w:hAnsi="Roboto"/>
+                <w:spacing w:val="2"/>
+                <w:shd w:val="clear" w:color="auto" w:fill="FFFFFF"/>
+              </w:rPr>
+              <w:lastRenderedPageBreak/>
+              <w:t>binop","sym":"+","frst":{"tag":"nam","sym":"i"},"scnd":{"tag":"nam","sym":"j"}}]}]}}},{"tag":"nam","sym":"i"}]}}</w:t>
+            </w:r>
+          </w:p>
+          <w:p>
+            <w:pPr>
+              <w:widowControl/>
+              <w:shd w:val="clear" w:color="auto" w:fill="FFFFFE"/>
+              <w:jc w:val="left"/>
+              <w:rPr>
+                <w:rFonts w:ascii="Courier New" w:eastAsia="宋体" w:hAnsi="Courier New" w:cs="Courier New"/>
                 <w:color w:val="0000FF"/>
                 <w:kern w:val="0"/>
                 <w:szCs w:val="21"/>
@@ -3717,7 +3883,6 @@
                 <w:highlight w:val="green"/>
                 <w:shd w:val="clear" w:color="auto" w:fill="FFFFFF"/>
               </w:rPr>
-              <w:lastRenderedPageBreak/>
               <w:t>DONE</w:t>
             </w:r>
           </w:p>
@@ -4151,7 +4316,7 @@
                 <w:kern w:val="0"/>
                 <w:szCs w:val="21"/>
               </w:rPr>
-              <w:t>{"tag":"blk","body":{"tag":"seq","stmts":[{"tag":"assmt","sym":[{"tag":"nam","sym":"x"}],"expr":[{"tag":"lit","val":0}]},{"tag":"assmt","sym":[{"tag":"nam","sym":"i"}],"expr":[{"tag":"lit","val":0}]},{"tag":"for","pred":{"tag":"binop","sym":"&lt;","frst":{"tag":"nam","sym":"i"},"scnd":{"tag":"lit","val":100}},"body":{"tag":"blk","body":{"tag":"seq","stmts":[{"tag":"assmt","sym":[{"tag":"nam","sym":"j"}],"expr":[{"tag":"lit","val":0}]},{"tag":"for","pred":{"tag":"binop","sym":"&lt;","frst":{"tag":"nam","sym":"j"},"scnd":{"tag":"lit","val":100}},"body":{"tag":"blk","body":{"tag":"seq","stmts":[{"tag":"assmt","sym":[{"tag":"nam","sym":"x"}],"expr":[{"tag":"binop","sym":"+","frst":{"tag":"binop","sym":"+","frst":{"</w:t>
+              <w:t>{"tag":"blk","body":{"tag":"seq","stmts":[{"tag":"assmt","sym":[{"tag":"nam","sym":"x"}],"expr":[{"tag":"lit","val":0}]},{"tag":"assmt","sym":[{"tag":"nam","sym":"i"}],"expr":[{"tag":"lit","val":0}]},{"tag":"for","pred":{"tag":"binop","sym":"&lt;","frst":{"tag":"nam","sym":"i"},"scnd":{"tag":"lit","val":100}},"body":{"tag":"blk","body":{"tag":"seq","stmts":[{"tag":"assmt","sym":[{"tag":"nam","sym":"j"}],"expr":[{"tag":"lit","val":0}]},{"tag":"for","pred":{"tag":"binop","sym":"&lt;","frst":{"tag":"nam","sym":"j"},"scnd":{"tag":"lit","val":100}},"body":{"tag":"blk","body":{"tag":"seq","stmts":[{"tag":"assmt","sym":[{"tag":"nam","</w:t>
             </w:r>
             <w:r>
               <w:rPr>
@@ -4161,19 +4326,315 @@
                 <w:szCs w:val="21"/>
               </w:rPr>
               <w:lastRenderedPageBreak/>
-              <w:t>tag":"nam","sym":"x"},"scnd":{"tag":"nam","sym":"i"}},"scnd":{"tag":"nam","sym":"j"}}]},{"tag":"assmt","sym":[{"tag":"nam","sym":"j"}],"expr":[{"tag":"binop","sym":"+","frst":{"tag":"nam","sym":"j"},"scnd":{"tag":"lit","val":1}}]}]}}},{"tag":"assmt","sym":[{"tag":"nam","sym":"i"}],"expr":[{"tag":"binop","sym":"+","frst":{"tag":"nam","sym":"i"},"scnd":{"tag":"lit","val":1}}]}]}}},{"tag":"nam","sym":"x"}]}}</w:t>
-            </w:r>
-          </w:p>
-          <w:p>
-            <w:pPr>
-              <w:widowControl/>
-              <w:shd w:val="clear" w:color="auto" w:fill="FFFFFE"/>
-              <w:jc w:val="left"/>
+              <w:t>sym":"x"}],"expr":[{"tag":"binop","sym":"+","frst":{"tag":"binop","sym":"+","frst":{"tag":"nam","sym":"x"},"scnd":{"tag":"nam","sym":"i"}},"scnd":{"tag":"nam","sym":"j"}}]},{"tag":"assmt","sym":[{"tag":"nam","sym":"j"}],"expr":[{"tag":"binop","sym":"+","frst":{"tag":"nam","sym":"j"},"scnd":{"tag":"lit","val":1}}]}]}}},{"tag":"assmt","sym":[{"tag":"nam","sym":"i"}],"expr":[{"tag":"binop","sym":"+","frst":{"tag":"nam","sym":"i"},"scnd":{"tag":"lit","val":1}}]}]}}},{"tag":"nam","sym":"x"}]}}</w:t>
+            </w:r>
+          </w:p>
+          <w:p>
+            <w:pPr>
+              <w:widowControl/>
+              <w:shd w:val="clear" w:color="auto" w:fill="FFFFFE"/>
+              <w:jc w:val="left"/>
+              <w:rPr>
+                <w:rFonts w:ascii="Courier New" w:eastAsia="宋体" w:hAnsi="Courier New" w:cs="Courier New"/>
+                <w:color w:val="0000FF"/>
+                <w:kern w:val="0"/>
+                <w:szCs w:val="21"/>
+              </w:rPr>
+            </w:pPr>
+            <w:r>
               <w:rPr>
                 <w:rFonts w:ascii="Courier New" w:eastAsia="宋体" w:hAnsi="Courier New" w:cs="Courier New" w:hint="eastAsia"/>
                 <w:color w:val="0000FF"/>
                 <w:kern w:val="0"/>
                 <w:szCs w:val="21"/>
+                <w:highlight w:val="green"/>
+              </w:rPr>
+              <w:t>DONE</w:t>
+            </w:r>
+          </w:p>
+        </w:tc>
+      </w:tr>
+      <w:tr>
+        <w:tc>
+          <w:tcPr>
+            <w:tcW w:w="2107" w:type="dxa"/>
+            <w:tcBorders>
+              <w:top w:val="single" w:sz="8" w:space="0" w:color="000000"/>
+              <w:left w:val="single" w:sz="8" w:space="0" w:color="000000"/>
+              <w:bottom w:val="single" w:sz="8" w:space="0" w:color="000000"/>
+              <w:right w:val="single" w:sz="8" w:space="0" w:color="000000"/>
+            </w:tcBorders>
+            <w:tcMar>
+              <w:top w:w="100" w:type="dxa"/>
+              <w:left w:w="100" w:type="dxa"/>
+              <w:bottom w:w="100" w:type="dxa"/>
+              <w:right w:w="100" w:type="dxa"/>
+            </w:tcMar>
+          </w:tcPr>
+          <w:p>
+            <w:pPr>
+              <w:widowControl/>
+              <w:jc w:val="left"/>
+              <w:rPr>
+                <w:rFonts w:ascii="宋体" w:eastAsia="宋体" w:hAnsi="宋体" w:cs="宋体"/>
+                <w:kern w:val="0"/>
+                <w:sz w:val="24"/>
+                <w:szCs w:val="24"/>
+              </w:rPr>
+            </w:pPr>
+            <w:r>
+              <w:rPr>
+                <w:rFonts w:ascii="宋体" w:eastAsia="宋体" w:hAnsi="宋体" w:cs="宋体" w:hint="eastAsia"/>
+                <w:kern w:val="0"/>
+                <w:sz w:val="24"/>
+                <w:szCs w:val="24"/>
+              </w:rPr>
+              <w:lastRenderedPageBreak/>
+              <w:t>Block</w:t>
+            </w:r>
+          </w:p>
+        </w:tc>
+        <w:tc>
+          <w:tcPr>
+            <w:tcW w:w="2703" w:type="dxa"/>
+            <w:tcBorders>
+              <w:top w:val="single" w:sz="8" w:space="0" w:color="000000"/>
+              <w:left w:val="single" w:sz="8" w:space="0" w:color="000000"/>
+              <w:bottom w:val="single" w:sz="8" w:space="0" w:color="000000"/>
+              <w:right w:val="single" w:sz="8" w:space="0" w:color="000000"/>
+            </w:tcBorders>
+            <w:tcMar>
+              <w:top w:w="100" w:type="dxa"/>
+              <w:left w:w="100" w:type="dxa"/>
+              <w:bottom w:w="100" w:type="dxa"/>
+              <w:right w:w="100" w:type="dxa"/>
+            </w:tcMar>
+          </w:tcPr>
+          <w:p>
+            <w:pPr>
+              <w:widowControl/>
+              <w:shd w:val="clear" w:color="auto" w:fill="FFFFFE"/>
+              <w:jc w:val="left"/>
+              <w:rPr>
+                <w:rFonts w:ascii="Courier New" w:eastAsia="宋体" w:hAnsi="Courier New" w:cs="Courier New"/>
+                <w:color w:val="0000FF"/>
+                <w:kern w:val="0"/>
+                <w:szCs w:val="21"/>
+              </w:rPr>
+            </w:pPr>
+            <w:r>
+              <w:rPr>
+                <w:rFonts w:ascii="Courier New" w:eastAsia="宋体" w:hAnsi="Courier New" w:cs="Courier New"/>
+                <w:color w:val="0000FF"/>
+                <w:kern w:val="0"/>
+                <w:szCs w:val="21"/>
+              </w:rPr>
+              <w:t>package main</w:t>
+            </w:r>
+          </w:p>
+          <w:p>
+            <w:pPr>
+              <w:widowControl/>
+              <w:shd w:val="clear" w:color="auto" w:fill="FFFFFE"/>
+              <w:jc w:val="left"/>
+              <w:rPr>
+                <w:rFonts w:ascii="Courier New" w:eastAsia="宋体" w:hAnsi="Courier New" w:cs="Courier New"/>
+                <w:color w:val="0000FF"/>
+                <w:kern w:val="0"/>
+                <w:szCs w:val="21"/>
+              </w:rPr>
+            </w:pPr>
+          </w:p>
+          <w:p>
+            <w:pPr>
+              <w:widowControl/>
+              <w:shd w:val="clear" w:color="auto" w:fill="FFFFFE"/>
+              <w:jc w:val="left"/>
+              <w:rPr>
+                <w:rFonts w:ascii="Courier New" w:eastAsia="宋体" w:hAnsi="Courier New" w:cs="Courier New"/>
+                <w:color w:val="0000FF"/>
+                <w:kern w:val="0"/>
+                <w:szCs w:val="21"/>
+              </w:rPr>
+            </w:pPr>
+            <w:r>
+              <w:rPr>
+                <w:rFonts w:ascii="Courier New" w:eastAsia="宋体" w:hAnsi="Courier New" w:cs="Courier New"/>
+                <w:color w:val="0000FF"/>
+                <w:kern w:val="0"/>
+                <w:szCs w:val="21"/>
+              </w:rPr>
+              <w:t>func main() {</w:t>
+            </w:r>
+          </w:p>
+          <w:p>
+            <w:pPr>
+              <w:widowControl/>
+              <w:shd w:val="clear" w:color="auto" w:fill="FFFFFE"/>
+              <w:jc w:val="left"/>
+              <w:rPr>
+                <w:rFonts w:ascii="Courier New" w:eastAsia="宋体" w:hAnsi="Courier New" w:cs="Courier New"/>
+                <w:color w:val="0000FF"/>
+                <w:kern w:val="0"/>
+                <w:szCs w:val="21"/>
+              </w:rPr>
+            </w:pPr>
+            <w:r>
+              <w:rPr>
+                <w:rFonts w:ascii="Courier New" w:eastAsia="宋体" w:hAnsi="Courier New" w:cs="Courier New"/>
+                <w:color w:val="0000FF"/>
+                <w:kern w:val="0"/>
+                <w:szCs w:val="21"/>
+              </w:rPr>
+              <w:tab/>
+              <w:t>var x int = 10</w:t>
+            </w:r>
+          </w:p>
+          <w:p>
+            <w:pPr>
+              <w:widowControl/>
+              <w:shd w:val="clear" w:color="auto" w:fill="FFFFFE"/>
+              <w:jc w:val="left"/>
+              <w:rPr>
+                <w:rFonts w:ascii="Courier New" w:eastAsia="宋体" w:hAnsi="Courier New" w:cs="Courier New"/>
+                <w:color w:val="0000FF"/>
+                <w:kern w:val="0"/>
+                <w:szCs w:val="21"/>
+              </w:rPr>
+            </w:pPr>
+            <w:r>
+              <w:rPr>
+                <w:rFonts w:ascii="Courier New" w:eastAsia="宋体" w:hAnsi="Courier New" w:cs="Courier New"/>
+                <w:color w:val="0000FF"/>
+                <w:kern w:val="0"/>
+                <w:szCs w:val="21"/>
+              </w:rPr>
+              <w:tab/>
+              <w:t>{</w:t>
+            </w:r>
+          </w:p>
+          <w:p>
+            <w:pPr>
+              <w:widowControl/>
+              <w:shd w:val="clear" w:color="auto" w:fill="FFFFFE"/>
+              <w:jc w:val="left"/>
+              <w:rPr>
+                <w:rFonts w:ascii="Courier New" w:eastAsia="宋体" w:hAnsi="Courier New" w:cs="Courier New"/>
+                <w:color w:val="0000FF"/>
+                <w:kern w:val="0"/>
+                <w:szCs w:val="21"/>
+              </w:rPr>
+            </w:pPr>
+            <w:r>
+              <w:rPr>
+                <w:rFonts w:ascii="Courier New" w:eastAsia="宋体" w:hAnsi="Courier New" w:cs="Courier New"/>
+                <w:color w:val="0000FF"/>
+                <w:kern w:val="0"/>
+                <w:szCs w:val="21"/>
+              </w:rPr>
+              <w:tab/>
+            </w:r>
+            <w:r>
+              <w:rPr>
+                <w:rFonts w:ascii="Courier New" w:eastAsia="宋体" w:hAnsi="Courier New" w:cs="Courier New"/>
+                <w:color w:val="0000FF"/>
+                <w:kern w:val="0"/>
+                <w:szCs w:val="21"/>
+              </w:rPr>
+              <w:tab/>
+              <w:t>var x int = 20</w:t>
+            </w:r>
+          </w:p>
+          <w:p>
+            <w:pPr>
+              <w:widowControl/>
+              <w:shd w:val="clear" w:color="auto" w:fill="FFFFFE"/>
+              <w:jc w:val="left"/>
+              <w:rPr>
+                <w:rFonts w:ascii="Courier New" w:eastAsia="宋体" w:hAnsi="Courier New" w:cs="Courier New"/>
+                <w:color w:val="0000FF"/>
+                <w:kern w:val="0"/>
+                <w:szCs w:val="21"/>
+              </w:rPr>
+            </w:pPr>
+            <w:r>
+              <w:rPr>
+                <w:rFonts w:ascii="Courier New" w:eastAsia="宋体" w:hAnsi="Courier New" w:cs="Courier New"/>
+                <w:color w:val="0000FF"/>
+                <w:kern w:val="0"/>
+                <w:szCs w:val="21"/>
+              </w:rPr>
+              <w:tab/>
+              <w:t>}</w:t>
+            </w:r>
+          </w:p>
+          <w:p>
+            <w:pPr>
+              <w:widowControl/>
+              <w:shd w:val="clear" w:color="auto" w:fill="FFFFFE"/>
+              <w:jc w:val="left"/>
+              <w:rPr>
+                <w:rFonts w:ascii="Courier New" w:eastAsia="宋体" w:hAnsi="Courier New" w:cs="Courier New"/>
+                <w:color w:val="0000FF"/>
+                <w:kern w:val="0"/>
+                <w:szCs w:val="21"/>
+              </w:rPr>
+            </w:pPr>
+            <w:r>
+              <w:rPr>
+                <w:rFonts w:ascii="Courier New" w:eastAsia="宋体" w:hAnsi="Courier New" w:cs="Courier New"/>
+                <w:color w:val="0000FF"/>
+                <w:kern w:val="0"/>
+                <w:szCs w:val="21"/>
+              </w:rPr>
+              <w:tab/>
+              <w:t>x</w:t>
+            </w:r>
+          </w:p>
+          <w:p>
+            <w:pPr>
+              <w:widowControl/>
+              <w:shd w:val="clear" w:color="auto" w:fill="FFFFFE"/>
+              <w:jc w:val="left"/>
+              <w:rPr>
+                <w:rFonts w:ascii="Courier New" w:eastAsia="宋体" w:hAnsi="Courier New" w:cs="Courier New"/>
+                <w:color w:val="0000FF"/>
+                <w:kern w:val="0"/>
+                <w:szCs w:val="21"/>
+                <w:highlight w:val="green"/>
+              </w:rPr>
+            </w:pPr>
+            <w:r>
+              <w:rPr>
+                <w:rFonts w:ascii="Courier New" w:eastAsia="宋体" w:hAnsi="Courier New" w:cs="Courier New"/>
+                <w:color w:val="0000FF"/>
+                <w:kern w:val="0"/>
+                <w:szCs w:val="21"/>
+              </w:rPr>
+              <w:t>}</w:t>
+            </w:r>
+          </w:p>
+        </w:tc>
+        <w:tc>
+          <w:tcPr>
+            <w:tcW w:w="2268" w:type="dxa"/>
+            <w:tcBorders>
+              <w:top w:val="single" w:sz="8" w:space="0" w:color="000000"/>
+              <w:left w:val="single" w:sz="8" w:space="0" w:color="000000"/>
+              <w:bottom w:val="single" w:sz="8" w:space="0" w:color="000000"/>
+              <w:right w:val="single" w:sz="8" w:space="0" w:color="000000"/>
+            </w:tcBorders>
+          </w:tcPr>
+          <w:p>
+            <w:pPr>
+              <w:widowControl/>
+              <w:shd w:val="clear" w:color="auto" w:fill="FFFFFE"/>
+              <w:jc w:val="left"/>
+              <w:rPr>
+                <w:rFonts w:ascii="Courier New" w:eastAsia="宋体" w:hAnsi="Courier New" w:cs="Courier New"/>
+                <w:color w:val="0000FF"/>
+                <w:kern w:val="0"/>
+                <w:szCs w:val="21"/>
               </w:rPr>
             </w:pPr>
             <w:r>
@@ -4182,9 +4643,665 @@
                 <w:color w:val="0000FF"/>
                 <w:kern w:val="0"/>
                 <w:szCs w:val="21"/>
+              </w:rPr>
+              <w:t>10</w:t>
+            </w:r>
+          </w:p>
+          <w:p>
+            <w:pPr>
+              <w:widowControl/>
+              <w:shd w:val="clear" w:color="auto" w:fill="FFFFFE"/>
+              <w:jc w:val="left"/>
+              <w:rPr>
+                <w:rFonts w:ascii="Courier New" w:eastAsia="宋体" w:hAnsi="Courier New" w:cs="Courier New"/>
+                <w:color w:val="0000FF"/>
+                <w:kern w:val="0"/>
+                <w:szCs w:val="21"/>
+              </w:rPr>
+            </w:pPr>
+            <w:r>
+              <w:rPr>
+                <w:rFonts w:ascii="Courier New" w:eastAsia="宋体" w:hAnsi="Courier New" w:cs="Courier New" w:hint="eastAsia"/>
+                <w:color w:val="0000FF"/>
+                <w:kern w:val="0"/>
+                <w:szCs w:val="21"/>
                 <w:highlight w:val="green"/>
               </w:rPr>
               <w:t>DONE</w:t>
+            </w:r>
+          </w:p>
+        </w:tc>
+      </w:tr>
+      <w:tr>
+        <w:tc>
+          <w:tcPr>
+            <w:tcW w:w="2107" w:type="dxa"/>
+            <w:tcBorders>
+              <w:top w:val="single" w:sz="8" w:space="0" w:color="000000"/>
+              <w:left w:val="single" w:sz="8" w:space="0" w:color="000000"/>
+              <w:bottom w:val="single" w:sz="8" w:space="0" w:color="000000"/>
+              <w:right w:val="single" w:sz="8" w:space="0" w:color="000000"/>
+            </w:tcBorders>
+            <w:tcMar>
+              <w:top w:w="100" w:type="dxa"/>
+              <w:left w:w="100" w:type="dxa"/>
+              <w:bottom w:w="100" w:type="dxa"/>
+              <w:right w:w="100" w:type="dxa"/>
+            </w:tcMar>
+          </w:tcPr>
+          <w:p>
+            <w:pPr>
+              <w:widowControl/>
+              <w:jc w:val="left"/>
+              <w:rPr>
+                <w:rFonts w:ascii="宋体" w:eastAsia="宋体" w:hAnsi="宋体" w:cs="宋体"/>
+                <w:kern w:val="0"/>
+                <w:sz w:val="24"/>
+                <w:szCs w:val="24"/>
+              </w:rPr>
+            </w:pPr>
+          </w:p>
+        </w:tc>
+        <w:tc>
+          <w:tcPr>
+            <w:tcW w:w="2703" w:type="dxa"/>
+            <w:tcBorders>
+              <w:top w:val="single" w:sz="8" w:space="0" w:color="000000"/>
+              <w:left w:val="single" w:sz="8" w:space="0" w:color="000000"/>
+              <w:bottom w:val="single" w:sz="8" w:space="0" w:color="000000"/>
+              <w:right w:val="single" w:sz="8" w:space="0" w:color="000000"/>
+            </w:tcBorders>
+            <w:tcMar>
+              <w:top w:w="100" w:type="dxa"/>
+              <w:left w:w="100" w:type="dxa"/>
+              <w:bottom w:w="100" w:type="dxa"/>
+              <w:right w:w="100" w:type="dxa"/>
+            </w:tcMar>
+          </w:tcPr>
+          <w:p>
+            <w:pPr>
+              <w:widowControl/>
+              <w:shd w:val="clear" w:color="auto" w:fill="FFFFFE"/>
+              <w:jc w:val="left"/>
+              <w:rPr>
+                <w:rFonts w:ascii="Courier New" w:eastAsia="宋体" w:hAnsi="Courier New" w:cs="Courier New"/>
+                <w:color w:val="0000FF"/>
+                <w:kern w:val="0"/>
+                <w:szCs w:val="21"/>
+              </w:rPr>
+            </w:pPr>
+            <w:r>
+              <w:rPr>
+                <w:rFonts w:ascii="Courier New" w:eastAsia="宋体" w:hAnsi="Courier New" w:cs="Courier New"/>
+                <w:color w:val="0000FF"/>
+                <w:kern w:val="0"/>
+                <w:szCs w:val="21"/>
+              </w:rPr>
+              <w:t>package main</w:t>
+            </w:r>
+          </w:p>
+          <w:p>
+            <w:pPr>
+              <w:widowControl/>
+              <w:shd w:val="clear" w:color="auto" w:fill="FFFFFE"/>
+              <w:jc w:val="left"/>
+              <w:rPr>
+                <w:rFonts w:ascii="Courier New" w:eastAsia="宋体" w:hAnsi="Courier New" w:cs="Courier New"/>
+                <w:color w:val="0000FF"/>
+                <w:kern w:val="0"/>
+                <w:szCs w:val="21"/>
+              </w:rPr>
+            </w:pPr>
+            <w:r>
+              <w:rPr>
+                <w:rFonts w:ascii="Courier New" w:eastAsia="宋体" w:hAnsi="Courier New" w:cs="Courier New"/>
+                <w:color w:val="0000FF"/>
+                <w:kern w:val="0"/>
+                <w:szCs w:val="21"/>
+              </w:rPr>
+              <w:t>func main() {</w:t>
+            </w:r>
+          </w:p>
+          <w:p>
+            <w:pPr>
+              <w:widowControl/>
+              <w:shd w:val="clear" w:color="auto" w:fill="FFFFFE"/>
+              <w:jc w:val="left"/>
+              <w:rPr>
+                <w:rFonts w:ascii="Courier New" w:eastAsia="宋体" w:hAnsi="Courier New" w:cs="Courier New"/>
+                <w:color w:val="0000FF"/>
+                <w:kern w:val="0"/>
+                <w:szCs w:val="21"/>
+              </w:rPr>
+            </w:pPr>
+            <w:r>
+              <w:rPr>
+                <w:rFonts w:ascii="Courier New" w:eastAsia="宋体" w:hAnsi="Courier New" w:cs="Courier New"/>
+                <w:color w:val="0000FF"/>
+                <w:kern w:val="0"/>
+                <w:szCs w:val="21"/>
+              </w:rPr>
+              <w:lastRenderedPageBreak/>
+              <w:tab/>
+              <w:t>var x int = 10</w:t>
+            </w:r>
+          </w:p>
+          <w:p>
+            <w:pPr>
+              <w:widowControl/>
+              <w:shd w:val="clear" w:color="auto" w:fill="FFFFFE"/>
+              <w:jc w:val="left"/>
+              <w:rPr>
+                <w:rFonts w:ascii="Courier New" w:eastAsia="宋体" w:hAnsi="Courier New" w:cs="Courier New"/>
+                <w:color w:val="0000FF"/>
+                <w:kern w:val="0"/>
+                <w:szCs w:val="21"/>
+              </w:rPr>
+            </w:pPr>
+            <w:r>
+              <w:rPr>
+                <w:rFonts w:ascii="Courier New" w:eastAsia="宋体" w:hAnsi="Courier New" w:cs="Courier New"/>
+                <w:color w:val="0000FF"/>
+                <w:kern w:val="0"/>
+                <w:szCs w:val="21"/>
+              </w:rPr>
+              <w:tab/>
+              <w:t>{</w:t>
+            </w:r>
+          </w:p>
+          <w:p>
+            <w:pPr>
+              <w:widowControl/>
+              <w:shd w:val="clear" w:color="auto" w:fill="FFFFFE"/>
+              <w:jc w:val="left"/>
+              <w:rPr>
+                <w:rFonts w:ascii="Courier New" w:eastAsia="宋体" w:hAnsi="Courier New" w:cs="Courier New"/>
+                <w:color w:val="0000FF"/>
+                <w:kern w:val="0"/>
+                <w:szCs w:val="21"/>
+              </w:rPr>
+            </w:pPr>
+            <w:r>
+              <w:rPr>
+                <w:rFonts w:ascii="Courier New" w:eastAsia="宋体" w:hAnsi="Courier New" w:cs="Courier New"/>
+                <w:color w:val="0000FF"/>
+                <w:kern w:val="0"/>
+                <w:szCs w:val="21"/>
+              </w:rPr>
+              <w:tab/>
+            </w:r>
+            <w:r>
+              <w:rPr>
+                <w:rFonts w:ascii="Courier New" w:eastAsia="宋体" w:hAnsi="Courier New" w:cs="Courier New"/>
+                <w:color w:val="0000FF"/>
+                <w:kern w:val="0"/>
+                <w:szCs w:val="21"/>
+              </w:rPr>
+              <w:tab/>
+              <w:t>x:= 20</w:t>
+            </w:r>
+          </w:p>
+          <w:p>
+            <w:pPr>
+              <w:widowControl/>
+              <w:shd w:val="clear" w:color="auto" w:fill="FFFFFE"/>
+              <w:jc w:val="left"/>
+              <w:rPr>
+                <w:rFonts w:ascii="Courier New" w:eastAsia="宋体" w:hAnsi="Courier New" w:cs="Courier New"/>
+                <w:color w:val="0000FF"/>
+                <w:kern w:val="0"/>
+                <w:szCs w:val="21"/>
+              </w:rPr>
+            </w:pPr>
+            <w:r>
+              <w:rPr>
+                <w:rFonts w:ascii="Courier New" w:eastAsia="宋体" w:hAnsi="Courier New" w:cs="Courier New"/>
+                <w:color w:val="0000FF"/>
+                <w:kern w:val="0"/>
+                <w:szCs w:val="21"/>
+              </w:rPr>
+              <w:tab/>
+              <w:t>}</w:t>
+            </w:r>
+          </w:p>
+          <w:p>
+            <w:pPr>
+              <w:widowControl/>
+              <w:shd w:val="clear" w:color="auto" w:fill="FFFFFE"/>
+              <w:jc w:val="left"/>
+              <w:rPr>
+                <w:rFonts w:ascii="Courier New" w:eastAsia="宋体" w:hAnsi="Courier New" w:cs="Courier New"/>
+                <w:color w:val="0000FF"/>
+                <w:kern w:val="0"/>
+                <w:szCs w:val="21"/>
+              </w:rPr>
+            </w:pPr>
+            <w:r>
+              <w:rPr>
+                <w:rFonts w:ascii="Courier New" w:eastAsia="宋体" w:hAnsi="Courier New" w:cs="Courier New"/>
+                <w:color w:val="0000FF"/>
+                <w:kern w:val="0"/>
+                <w:szCs w:val="21"/>
+              </w:rPr>
+              <w:tab/>
+              <w:t>x</w:t>
+            </w:r>
+          </w:p>
+          <w:p>
+            <w:pPr>
+              <w:widowControl/>
+              <w:shd w:val="clear" w:color="auto" w:fill="FFFFFE"/>
+              <w:jc w:val="left"/>
+              <w:rPr>
+                <w:rFonts w:ascii="Courier New" w:eastAsia="宋体" w:hAnsi="Courier New" w:cs="Courier New"/>
+                <w:color w:val="0000FF"/>
+                <w:kern w:val="0"/>
+                <w:szCs w:val="21"/>
+              </w:rPr>
+            </w:pPr>
+            <w:r>
+              <w:rPr>
+                <w:rFonts w:ascii="Courier New" w:eastAsia="宋体" w:hAnsi="Courier New" w:cs="Courier New"/>
+                <w:color w:val="0000FF"/>
+                <w:kern w:val="0"/>
+                <w:szCs w:val="21"/>
+              </w:rPr>
+              <w:t>}</w:t>
+            </w:r>
+          </w:p>
+        </w:tc>
+        <w:tc>
+          <w:tcPr>
+            <w:tcW w:w="2268" w:type="dxa"/>
+            <w:tcBorders>
+              <w:top w:val="single" w:sz="8" w:space="0" w:color="000000"/>
+              <w:left w:val="single" w:sz="8" w:space="0" w:color="000000"/>
+              <w:bottom w:val="single" w:sz="8" w:space="0" w:color="000000"/>
+              <w:right w:val="single" w:sz="8" w:space="0" w:color="000000"/>
+            </w:tcBorders>
+          </w:tcPr>
+          <w:p>
+            <w:pPr>
+              <w:widowControl/>
+              <w:shd w:val="clear" w:color="auto" w:fill="FFFFFE"/>
+              <w:jc w:val="left"/>
+              <w:rPr>
+                <w:rFonts w:ascii="Courier New" w:eastAsia="宋体" w:hAnsi="Courier New" w:cs="Courier New"/>
+                <w:color w:val="0000FF"/>
+                <w:kern w:val="0"/>
+                <w:szCs w:val="21"/>
+              </w:rPr>
+            </w:pPr>
+            <w:r>
+              <w:rPr>
+                <w:rFonts w:ascii="Courier New" w:eastAsia="宋体" w:hAnsi="Courier New" w:cs="Courier New" w:hint="eastAsia"/>
+                <w:color w:val="0000FF"/>
+                <w:kern w:val="0"/>
+                <w:szCs w:val="21"/>
+              </w:rPr>
+              <w:lastRenderedPageBreak/>
+              <w:t>1</w:t>
+            </w:r>
+            <w:r>
+              <w:rPr>
+                <w:rFonts w:ascii="Courier New" w:eastAsia="宋体" w:hAnsi="Courier New" w:cs="Courier New" w:hint="eastAsia"/>
+                <w:color w:val="0000FF"/>
+                <w:kern w:val="0"/>
+                <w:szCs w:val="21"/>
+              </w:rPr>
+              <w:t>0</w:t>
+            </w:r>
+          </w:p>
+          <w:p>
+            <w:pPr>
+              <w:widowControl/>
+              <w:shd w:val="clear" w:color="auto" w:fill="FFFFFE"/>
+              <w:jc w:val="left"/>
+              <w:rPr>
+                <w:rFonts w:ascii="Courier New" w:eastAsia="宋体" w:hAnsi="Courier New" w:cs="Courier New"/>
+                <w:color w:val="0000FF"/>
+                <w:kern w:val="0"/>
+                <w:szCs w:val="21"/>
+              </w:rPr>
+            </w:pPr>
+            <w:r>
+              <w:rPr>
+                <w:rFonts w:ascii="Courier New" w:eastAsia="宋体" w:hAnsi="Courier New" w:cs="Courier New" w:hint="eastAsia"/>
+                <w:color w:val="0000FF"/>
+                <w:kern w:val="0"/>
+                <w:szCs w:val="21"/>
+                <w:highlight w:val="green"/>
+              </w:rPr>
+              <w:t>DONE</w:t>
+            </w:r>
+          </w:p>
+        </w:tc>
+      </w:tr>
+      <w:tr>
+        <w:tc>
+          <w:tcPr>
+            <w:tcW w:w="2107" w:type="dxa"/>
+            <w:tcBorders>
+              <w:top w:val="single" w:sz="8" w:space="0" w:color="000000"/>
+              <w:left w:val="single" w:sz="8" w:space="0" w:color="000000"/>
+              <w:bottom w:val="single" w:sz="8" w:space="0" w:color="000000"/>
+              <w:right w:val="single" w:sz="8" w:space="0" w:color="000000"/>
+            </w:tcBorders>
+            <w:tcMar>
+              <w:top w:w="100" w:type="dxa"/>
+              <w:left w:w="100" w:type="dxa"/>
+              <w:bottom w:w="100" w:type="dxa"/>
+              <w:right w:w="100" w:type="dxa"/>
+            </w:tcMar>
+          </w:tcPr>
+          <w:p>
+            <w:pPr>
+              <w:widowControl/>
+              <w:jc w:val="left"/>
+              <w:rPr>
+                <w:rFonts w:ascii="宋体" w:eastAsia="宋体" w:hAnsi="宋体" w:cs="宋体"/>
+                <w:kern w:val="0"/>
+                <w:sz w:val="24"/>
+                <w:szCs w:val="24"/>
+              </w:rPr>
+            </w:pPr>
+          </w:p>
+        </w:tc>
+        <w:tc>
+          <w:tcPr>
+            <w:tcW w:w="2703" w:type="dxa"/>
+            <w:tcBorders>
+              <w:top w:val="single" w:sz="8" w:space="0" w:color="000000"/>
+              <w:left w:val="single" w:sz="8" w:space="0" w:color="000000"/>
+              <w:bottom w:val="single" w:sz="8" w:space="0" w:color="000000"/>
+              <w:right w:val="single" w:sz="8" w:space="0" w:color="000000"/>
+            </w:tcBorders>
+            <w:tcMar>
+              <w:top w:w="100" w:type="dxa"/>
+              <w:left w:w="100" w:type="dxa"/>
+              <w:bottom w:w="100" w:type="dxa"/>
+              <w:right w:w="100" w:type="dxa"/>
+            </w:tcMar>
+          </w:tcPr>
+          <w:p>
+            <w:pPr>
+              <w:widowControl/>
+              <w:shd w:val="clear" w:color="auto" w:fill="FFFFFE"/>
+              <w:jc w:val="left"/>
+              <w:rPr>
+                <w:rFonts w:ascii="Courier New" w:eastAsia="宋体" w:hAnsi="Courier New" w:cs="Courier New"/>
+                <w:color w:val="0000FF"/>
+                <w:kern w:val="0"/>
+                <w:szCs w:val="21"/>
+              </w:rPr>
+            </w:pPr>
+            <w:r>
+              <w:rPr>
+                <w:rFonts w:ascii="Courier New" w:eastAsia="宋体" w:hAnsi="Courier New" w:cs="Courier New"/>
+                <w:color w:val="0000FF"/>
+                <w:kern w:val="0"/>
+                <w:szCs w:val="21"/>
+              </w:rPr>
+              <w:t>package main</w:t>
+            </w:r>
+          </w:p>
+          <w:p>
+            <w:pPr>
+              <w:widowControl/>
+              <w:shd w:val="clear" w:color="auto" w:fill="FFFFFE"/>
+              <w:jc w:val="left"/>
+              <w:rPr>
+                <w:rFonts w:ascii="Courier New" w:eastAsia="宋体" w:hAnsi="Courier New" w:cs="Courier New"/>
+                <w:color w:val="0000FF"/>
+                <w:kern w:val="0"/>
+                <w:szCs w:val="21"/>
+              </w:rPr>
+            </w:pPr>
+          </w:p>
+          <w:p>
+            <w:pPr>
+              <w:widowControl/>
+              <w:shd w:val="clear" w:color="auto" w:fill="FFFFFE"/>
+              <w:jc w:val="left"/>
+              <w:rPr>
+                <w:rFonts w:ascii="Courier New" w:eastAsia="宋体" w:hAnsi="Courier New" w:cs="Courier New"/>
+                <w:color w:val="0000FF"/>
+                <w:kern w:val="0"/>
+                <w:szCs w:val="21"/>
+              </w:rPr>
+            </w:pPr>
+            <w:r>
+              <w:rPr>
+                <w:rFonts w:ascii="Courier New" w:eastAsia="宋体" w:hAnsi="Courier New" w:cs="Courier New"/>
+                <w:color w:val="0000FF"/>
+                <w:kern w:val="0"/>
+                <w:szCs w:val="21"/>
+              </w:rPr>
+              <w:t>func main() {</w:t>
+            </w:r>
+          </w:p>
+          <w:p>
+            <w:pPr>
+              <w:widowControl/>
+              <w:shd w:val="clear" w:color="auto" w:fill="FFFFFE"/>
+              <w:jc w:val="left"/>
+              <w:rPr>
+                <w:rFonts w:ascii="Courier New" w:eastAsia="宋体" w:hAnsi="Courier New" w:cs="Courier New"/>
+                <w:color w:val="0000FF"/>
+                <w:kern w:val="0"/>
+                <w:szCs w:val="21"/>
+              </w:rPr>
+            </w:pPr>
+            <w:r>
+              <w:rPr>
+                <w:rFonts w:ascii="Courier New" w:eastAsia="宋体" w:hAnsi="Courier New" w:cs="Courier New"/>
+                <w:color w:val="0000FF"/>
+                <w:kern w:val="0"/>
+                <w:szCs w:val="21"/>
+              </w:rPr>
+              <w:tab/>
+              <w:t>var x int = 10</w:t>
+            </w:r>
+          </w:p>
+          <w:p>
+            <w:pPr>
+              <w:widowControl/>
+              <w:shd w:val="clear" w:color="auto" w:fill="FFFFFE"/>
+              <w:jc w:val="left"/>
+              <w:rPr>
+                <w:rFonts w:ascii="Courier New" w:eastAsia="宋体" w:hAnsi="Courier New" w:cs="Courier New"/>
+                <w:color w:val="0000FF"/>
+                <w:kern w:val="0"/>
+                <w:szCs w:val="21"/>
+              </w:rPr>
+            </w:pPr>
+            <w:r>
+              <w:rPr>
+                <w:rFonts w:ascii="Courier New" w:eastAsia="宋体" w:hAnsi="Courier New" w:cs="Courier New"/>
+                <w:color w:val="0000FF"/>
+                <w:kern w:val="0"/>
+                <w:szCs w:val="21"/>
+              </w:rPr>
+              <w:t xml:space="preserve">    var y int =0</w:t>
+            </w:r>
+          </w:p>
+          <w:p>
+            <w:pPr>
+              <w:widowControl/>
+              <w:shd w:val="clear" w:color="auto" w:fill="FFFFFE"/>
+              <w:jc w:val="left"/>
+              <w:rPr>
+                <w:rFonts w:ascii="Courier New" w:eastAsia="宋体" w:hAnsi="Courier New" w:cs="Courier New"/>
+                <w:color w:val="0000FF"/>
+                <w:kern w:val="0"/>
+                <w:szCs w:val="21"/>
+              </w:rPr>
+            </w:pPr>
+            <w:r>
+              <w:rPr>
+                <w:rFonts w:ascii="Courier New" w:eastAsia="宋体" w:hAnsi="Courier New" w:cs="Courier New"/>
+                <w:color w:val="0000FF"/>
+                <w:kern w:val="0"/>
+                <w:szCs w:val="21"/>
+              </w:rPr>
+              <w:tab/>
+              <w:t>{</w:t>
+            </w:r>
+          </w:p>
+          <w:p>
+            <w:pPr>
+              <w:widowControl/>
+              <w:shd w:val="clear" w:color="auto" w:fill="FFFFFE"/>
+              <w:jc w:val="left"/>
+              <w:rPr>
+                <w:rFonts w:ascii="Courier New" w:eastAsia="宋体" w:hAnsi="Courier New" w:cs="Courier New"/>
+                <w:color w:val="0000FF"/>
+                <w:kern w:val="0"/>
+                <w:szCs w:val="21"/>
+              </w:rPr>
+            </w:pPr>
+            <w:r>
+              <w:rPr>
+                <w:rFonts w:ascii="Courier New" w:eastAsia="宋体" w:hAnsi="Courier New" w:cs="Courier New"/>
+                <w:color w:val="0000FF"/>
+                <w:kern w:val="0"/>
+                <w:szCs w:val="21"/>
+              </w:rPr>
+              <w:tab/>
+            </w:r>
+            <w:r>
+              <w:rPr>
+                <w:rFonts w:ascii="Courier New" w:eastAsia="宋体" w:hAnsi="Courier New" w:cs="Courier New"/>
+                <w:color w:val="0000FF"/>
+                <w:kern w:val="0"/>
+                <w:szCs w:val="21"/>
+              </w:rPr>
+              <w:tab/>
+              <w:t>x,y = 20,15</w:t>
+            </w:r>
+          </w:p>
+          <w:p>
+            <w:pPr>
+              <w:widowControl/>
+              <w:shd w:val="clear" w:color="auto" w:fill="FFFFFE"/>
+              <w:jc w:val="left"/>
+              <w:rPr>
+                <w:rFonts w:ascii="Courier New" w:eastAsia="宋体" w:hAnsi="Courier New" w:cs="Courier New"/>
+                <w:color w:val="0000FF"/>
+                <w:kern w:val="0"/>
+                <w:szCs w:val="21"/>
+              </w:rPr>
+            </w:pPr>
+            <w:r>
+              <w:rPr>
+                <w:rFonts w:ascii="Courier New" w:eastAsia="宋体" w:hAnsi="Courier New" w:cs="Courier New"/>
+                <w:color w:val="0000FF"/>
+                <w:kern w:val="0"/>
+                <w:szCs w:val="21"/>
+              </w:rPr>
+              <w:tab/>
+              <w:t>}</w:t>
+            </w:r>
+          </w:p>
+          <w:p>
+            <w:pPr>
+              <w:widowControl/>
+              <w:shd w:val="clear" w:color="auto" w:fill="FFFFFE"/>
+              <w:jc w:val="left"/>
+              <w:rPr>
+                <w:rFonts w:ascii="Courier New" w:eastAsia="宋体" w:hAnsi="Courier New" w:cs="Courier New"/>
+                <w:color w:val="0000FF"/>
+                <w:kern w:val="0"/>
+                <w:szCs w:val="21"/>
+              </w:rPr>
+            </w:pPr>
+            <w:r>
+              <w:rPr>
+                <w:rFonts w:ascii="Courier New" w:eastAsia="宋体" w:hAnsi="Courier New" w:cs="Courier New"/>
+                <w:color w:val="0000FF"/>
+                <w:kern w:val="0"/>
+                <w:szCs w:val="21"/>
+              </w:rPr>
+              <w:tab/>
+              <w:t>y</w:t>
+            </w:r>
+          </w:p>
+          <w:p>
+            <w:pPr>
+              <w:widowControl/>
+              <w:shd w:val="clear" w:color="auto" w:fill="FFFFFE"/>
+              <w:jc w:val="left"/>
+              <w:rPr>
+                <w:rFonts w:ascii="Courier New" w:eastAsia="宋体" w:hAnsi="Courier New" w:cs="Courier New"/>
+                <w:color w:val="0000FF"/>
+                <w:kern w:val="0"/>
+                <w:szCs w:val="21"/>
+              </w:rPr>
+            </w:pPr>
+            <w:r>
+              <w:rPr>
+                <w:rFonts w:ascii="Courier New" w:eastAsia="宋体" w:hAnsi="Courier New" w:cs="Courier New"/>
+                <w:color w:val="0000FF"/>
+                <w:kern w:val="0"/>
+                <w:szCs w:val="21"/>
+              </w:rPr>
+              <w:t>}</w:t>
+            </w:r>
+          </w:p>
+        </w:tc>
+        <w:tc>
+          <w:tcPr>
+            <w:tcW w:w="2268" w:type="dxa"/>
+            <w:tcBorders>
+              <w:top w:val="single" w:sz="8" w:space="0" w:color="000000"/>
+              <w:left w:val="single" w:sz="8" w:space="0" w:color="000000"/>
+              <w:bottom w:val="single" w:sz="8" w:space="0" w:color="000000"/>
+              <w:right w:val="single" w:sz="8" w:space="0" w:color="000000"/>
+            </w:tcBorders>
+          </w:tcPr>
+          <w:p>
+            <w:pPr>
+              <w:widowControl/>
+              <w:shd w:val="clear" w:color="auto" w:fill="FFFFFE"/>
+              <w:jc w:val="left"/>
+              <w:rPr>
+                <w:rFonts w:ascii="Courier New" w:eastAsia="宋体" w:hAnsi="Courier New" w:cs="Courier New"/>
+                <w:color w:val="0000FF"/>
+                <w:kern w:val="0"/>
+                <w:szCs w:val="21"/>
+              </w:rPr>
+            </w:pPr>
+            <w:r>
+              <w:rPr>
+                <w:rFonts w:ascii="Courier New" w:eastAsia="宋体" w:hAnsi="Courier New" w:cs="Courier New" w:hint="eastAsia"/>
+                <w:color w:val="0000FF"/>
+                <w:kern w:val="0"/>
+                <w:szCs w:val="21"/>
+              </w:rPr>
+              <w:t>15</w:t>
+            </w:r>
+          </w:p>
+          <w:p>
+            <w:pPr>
+              <w:widowControl/>
+              <w:shd w:val="clear" w:color="auto" w:fill="FFFFFE"/>
+              <w:jc w:val="left"/>
+              <w:rPr>
+                <w:rFonts w:ascii="Courier New" w:eastAsia="宋体" w:hAnsi="Courier New" w:cs="Courier New"/>
+                <w:color w:val="0000FF"/>
+                <w:kern w:val="0"/>
+                <w:szCs w:val="21"/>
+              </w:rPr>
+            </w:pPr>
+            <w:r>
+              <w:rPr>
+                <w:rFonts w:ascii="Courier New" w:eastAsia="宋体" w:hAnsi="Courier New" w:cs="Courier New" w:hint="eastAsia"/>
+                <w:color w:val="0000FF"/>
+                <w:kern w:val="0"/>
+                <w:szCs w:val="21"/>
+                <w:highlight w:val="green"/>
+              </w:rPr>
+              <w:t>Done</w:t>
             </w:r>
           </w:p>
         </w:tc>
@@ -4225,7 +5342,6 @@
                 <w:kern w:val="0"/>
                 <w:sz w:val="22"/>
               </w:rPr>
-              <w:lastRenderedPageBreak/>
               <w:t>function declare&amp; call</w:t>
             </w:r>
           </w:p>
@@ -4301,16 +5417,7 @@
                 <w:kern w:val="0"/>
                 <w:szCs w:val="21"/>
               </w:rPr>
-              <w:t xml:space="preserve">import </w:t>
-            </w:r>
-            <w:r>
-              <w:rPr>
-                <w:rFonts w:ascii="Courier New" w:eastAsia="宋体" w:hAnsi="Courier New" w:cs="Courier New"/>
-                <w:color w:val="A31515"/>
-                <w:kern w:val="0"/>
-                <w:szCs w:val="21"/>
-              </w:rPr>
-              <w:t>"fmt"</w:t>
+              <w:t>func fact(n int) int {</w:t>
             </w:r>
           </w:p>
           <w:p>
@@ -4325,6 +5432,51 @@
                 <w:szCs w:val="24"/>
               </w:rPr>
             </w:pPr>
+            <w:r>
+              <w:rPr>
+                <w:rFonts w:ascii="Courier New" w:eastAsia="宋体" w:hAnsi="Courier New" w:cs="Courier New"/>
+                <w:color w:val="0000FF"/>
+                <w:kern w:val="0"/>
+                <w:szCs w:val="21"/>
+              </w:rPr>
+              <w:t xml:space="preserve">    return factIter(n, </w:t>
+            </w:r>
+            <w:r>
+              <w:rPr>
+                <w:rFonts w:ascii="Courier New" w:eastAsia="宋体" w:hAnsi="Courier New" w:cs="Courier New"/>
+                <w:color w:val="098658"/>
+                <w:kern w:val="0"/>
+                <w:szCs w:val="21"/>
+              </w:rPr>
+              <w:t>1</w:t>
+            </w:r>
+            <w:r>
+              <w:rPr>
+                <w:rFonts w:ascii="Courier New" w:eastAsia="宋体" w:hAnsi="Courier New" w:cs="Courier New"/>
+                <w:color w:val="0000FF"/>
+                <w:kern w:val="0"/>
+                <w:szCs w:val="21"/>
+              </w:rPr>
+              <w:t xml:space="preserve">, </w:t>
+            </w:r>
+            <w:r>
+              <w:rPr>
+                <w:rFonts w:ascii="Courier New" w:eastAsia="宋体" w:hAnsi="Courier New" w:cs="Courier New"/>
+                <w:color w:val="098658"/>
+                <w:kern w:val="0"/>
+                <w:szCs w:val="21"/>
+              </w:rPr>
+              <w:t>1</w:t>
+            </w:r>
+            <w:r>
+              <w:rPr>
+                <w:rFonts w:ascii="Courier New" w:eastAsia="宋体" w:hAnsi="Courier New" w:cs="Courier New"/>
+                <w:color w:val="0000FF"/>
+                <w:kern w:val="0"/>
+                <w:szCs w:val="21"/>
+              </w:rPr>
+              <w:t>)</w:t>
+            </w:r>
           </w:p>
           <w:p>
             <w:pPr>
@@ -4345,7 +5497,7 @@
                 <w:kern w:val="0"/>
                 <w:szCs w:val="21"/>
               </w:rPr>
-              <w:t>func fact(n int) int {</w:t>
+              <w:t>}</w:t>
             </w:r>
           </w:p>
           <w:p>
@@ -4360,51 +5512,6 @@
                 <w:szCs w:val="24"/>
               </w:rPr>
             </w:pPr>
-            <w:r>
-              <w:rPr>
-                <w:rFonts w:ascii="Courier New" w:eastAsia="宋体" w:hAnsi="Courier New" w:cs="Courier New"/>
-                <w:color w:val="0000FF"/>
-                <w:kern w:val="0"/>
-                <w:szCs w:val="21"/>
-              </w:rPr>
-              <w:t xml:space="preserve">    return factIter(n, </w:t>
-            </w:r>
-            <w:r>
-              <w:rPr>
-                <w:rFonts w:ascii="Courier New" w:eastAsia="宋体" w:hAnsi="Courier New" w:cs="Courier New"/>
-                <w:color w:val="098658"/>
-                <w:kern w:val="0"/>
-                <w:szCs w:val="21"/>
-              </w:rPr>
-              <w:t>1</w:t>
-            </w:r>
-            <w:r>
-              <w:rPr>
-                <w:rFonts w:ascii="Courier New" w:eastAsia="宋体" w:hAnsi="Courier New" w:cs="Courier New"/>
-                <w:color w:val="0000FF"/>
-                <w:kern w:val="0"/>
-                <w:szCs w:val="21"/>
-              </w:rPr>
-              <w:t xml:space="preserve">, </w:t>
-            </w:r>
-            <w:r>
-              <w:rPr>
-                <w:rFonts w:ascii="Courier New" w:eastAsia="宋体" w:hAnsi="Courier New" w:cs="Courier New"/>
-                <w:color w:val="098658"/>
-                <w:kern w:val="0"/>
-                <w:szCs w:val="21"/>
-              </w:rPr>
-              <w:t>1</w:t>
-            </w:r>
-            <w:r>
-              <w:rPr>
-                <w:rFonts w:ascii="Courier New" w:eastAsia="宋体" w:hAnsi="Courier New" w:cs="Courier New"/>
-                <w:color w:val="0000FF"/>
-                <w:kern w:val="0"/>
-                <w:szCs w:val="21"/>
-              </w:rPr>
-              <w:t>)</w:t>
-            </w:r>
           </w:p>
           <w:p>
             <w:pPr>
@@ -4425,7 +5532,7 @@
                 <w:kern w:val="0"/>
                 <w:szCs w:val="21"/>
               </w:rPr>
-              <w:t>}</w:t>
+              <w:t>func factIter(n, i, acc int) int {</w:t>
             </w:r>
           </w:p>
           <w:p>
@@ -4440,6 +5547,15 @@
                 <w:szCs w:val="24"/>
               </w:rPr>
             </w:pPr>
+            <w:r>
+              <w:rPr>
+                <w:rFonts w:ascii="Courier New" w:eastAsia="宋体" w:hAnsi="Courier New" w:cs="Courier New"/>
+                <w:color w:val="0000FF"/>
+                <w:kern w:val="0"/>
+                <w:szCs w:val="21"/>
+              </w:rPr>
+              <w:t>    if i &gt; n {</w:t>
+            </w:r>
           </w:p>
           <w:p>
             <w:pPr>
@@ -4460,7 +5576,7 @@
                 <w:kern w:val="0"/>
                 <w:szCs w:val="21"/>
               </w:rPr>
-              <w:t>func factIter(n, i, acc int) int {</w:t>
+              <w:t>        return acc</w:t>
             </w:r>
           </w:p>
           <w:p>
@@ -4482,7 +5598,7 @@
                 <w:kern w:val="0"/>
                 <w:szCs w:val="21"/>
               </w:rPr>
-              <w:t>    if i &gt; n {</w:t>
+              <w:t>    } else {</w:t>
             </w:r>
           </w:p>
           <w:p>
@@ -4504,7 +5620,25 @@
                 <w:kern w:val="0"/>
                 <w:szCs w:val="21"/>
               </w:rPr>
-              <w:t>        return acc</w:t>
+              <w:t>        return factIter(n, i+</w:t>
+            </w:r>
+            <w:r>
+              <w:rPr>
+                <w:rFonts w:ascii="Courier New" w:eastAsia="宋体" w:hAnsi="Courier New" w:cs="Courier New"/>
+                <w:color w:val="098658"/>
+                <w:kern w:val="0"/>
+                <w:szCs w:val="21"/>
+              </w:rPr>
+              <w:t>1</w:t>
+            </w:r>
+            <w:r>
+              <w:rPr>
+                <w:rFonts w:ascii="Courier New" w:eastAsia="宋体" w:hAnsi="Courier New" w:cs="Courier New"/>
+                <w:color w:val="0000FF"/>
+                <w:kern w:val="0"/>
+                <w:szCs w:val="21"/>
+              </w:rPr>
+              <w:t>, acc*i)</w:t>
             </w:r>
           </w:p>
           <w:p>
@@ -4526,69 +5660,6 @@
                 <w:kern w:val="0"/>
                 <w:szCs w:val="21"/>
               </w:rPr>
-              <w:t>    } else {</w:t>
-            </w:r>
-          </w:p>
-          <w:p>
-            <w:pPr>
-              <w:widowControl/>
-              <w:shd w:val="clear" w:color="auto" w:fill="FFFFFE"/>
-              <w:jc w:val="left"/>
-              <w:rPr>
-                <w:rFonts w:ascii="宋体" w:eastAsia="宋体" w:hAnsi="宋体" w:cs="宋体"/>
-                <w:kern w:val="0"/>
-                <w:sz w:val="24"/>
-                <w:szCs w:val="24"/>
-              </w:rPr>
-            </w:pPr>
-            <w:r>
-              <w:rPr>
-                <w:rFonts w:ascii="Courier New" w:eastAsia="宋体" w:hAnsi="Courier New" w:cs="Courier New"/>
-                <w:color w:val="0000FF"/>
-                <w:kern w:val="0"/>
-                <w:szCs w:val="21"/>
-              </w:rPr>
-              <w:t>        return factIter(n, i+</w:t>
-            </w:r>
-            <w:r>
-              <w:rPr>
-                <w:rFonts w:ascii="Courier New" w:eastAsia="宋体" w:hAnsi="Courier New" w:cs="Courier New"/>
-                <w:color w:val="098658"/>
-                <w:kern w:val="0"/>
-                <w:szCs w:val="21"/>
-              </w:rPr>
-              <w:t>1</w:t>
-            </w:r>
-            <w:r>
-              <w:rPr>
-                <w:rFonts w:ascii="Courier New" w:eastAsia="宋体" w:hAnsi="Courier New" w:cs="Courier New"/>
-                <w:color w:val="0000FF"/>
-                <w:kern w:val="0"/>
-                <w:szCs w:val="21"/>
-              </w:rPr>
-              <w:t>, acc*i)</w:t>
-            </w:r>
-          </w:p>
-          <w:p>
-            <w:pPr>
-              <w:widowControl/>
-              <w:shd w:val="clear" w:color="auto" w:fill="FFFFFE"/>
-              <w:jc w:val="left"/>
-              <w:rPr>
-                <w:rFonts w:ascii="宋体" w:eastAsia="宋体" w:hAnsi="宋体" w:cs="宋体"/>
-                <w:kern w:val="0"/>
-                <w:sz w:val="24"/>
-                <w:szCs w:val="24"/>
-              </w:rPr>
-            </w:pPr>
-            <w:r>
-              <w:rPr>
-                <w:rFonts w:ascii="Courier New" w:eastAsia="宋体" w:hAnsi="Courier New" w:cs="Courier New"/>
-                <w:color w:val="0000FF"/>
-                <w:kern w:val="0"/>
-                <w:szCs w:val="21"/>
-              </w:rPr>
-              <w:lastRenderedPageBreak/>
               <w:t>    }</w:t>
             </w:r>
           </w:p>
@@ -4745,6 +5816,485 @@
                 <w:color w:val="0000FF"/>
                 <w:kern w:val="0"/>
                 <w:szCs w:val="21"/>
+              </w:rPr>
+            </w:pPr>
+            <w:r>
+              <w:rPr>
+                <w:rFonts w:ascii="Courier New" w:eastAsia="宋体" w:hAnsi="Courier New" w:cs="Courier New"/>
+                <w:color w:val="0000FF"/>
+                <w:kern w:val="0"/>
+                <w:szCs w:val="21"/>
+              </w:rPr>
+              <w:t>R</w:t>
+            </w:r>
+            <w:r>
+              <w:rPr>
+                <w:rFonts w:ascii="Courier New" w:eastAsia="宋体" w:hAnsi="Courier New" w:cs="Courier New" w:hint="eastAsia"/>
+                <w:color w:val="0000FF"/>
+                <w:kern w:val="0"/>
+                <w:szCs w:val="21"/>
+              </w:rPr>
+              <w:t>eturn 24</w:t>
+            </w:r>
+          </w:p>
+          <w:p>
+            <w:pPr>
+              <w:widowControl/>
+              <w:shd w:val="clear" w:color="auto" w:fill="FFFFFE"/>
+              <w:jc w:val="left"/>
+              <w:rPr>
+                <w:rFonts w:ascii="Courier New" w:eastAsia="宋体" w:hAnsi="Courier New" w:cs="Courier New"/>
+                <w:color w:val="0000FF"/>
+                <w:kern w:val="0"/>
+                <w:szCs w:val="21"/>
+              </w:rPr>
+            </w:pPr>
+            <w:r>
+              <w:rPr>
+                <w:rFonts w:ascii="Courier New" w:eastAsia="宋体" w:hAnsi="Courier New" w:cs="Courier New" w:hint="eastAsia"/>
+                <w:color w:val="0000FF"/>
+                <w:kern w:val="0"/>
+                <w:szCs w:val="21"/>
+                <w:highlight w:val="green"/>
+              </w:rPr>
+              <w:t>DONE</w:t>
+            </w:r>
+          </w:p>
+        </w:tc>
+      </w:tr>
+      <w:tr>
+        <w:tc>
+          <w:tcPr>
+            <w:tcW w:w="2107" w:type="dxa"/>
+            <w:tcBorders>
+              <w:top w:val="single" w:sz="8" w:space="0" w:color="000000"/>
+              <w:left w:val="single" w:sz="8" w:space="0" w:color="000000"/>
+              <w:bottom w:val="single" w:sz="8" w:space="0" w:color="000000"/>
+              <w:right w:val="single" w:sz="8" w:space="0" w:color="000000"/>
+            </w:tcBorders>
+            <w:tcMar>
+              <w:top w:w="100" w:type="dxa"/>
+              <w:left w:w="100" w:type="dxa"/>
+              <w:bottom w:w="100" w:type="dxa"/>
+              <w:right w:w="100" w:type="dxa"/>
+            </w:tcMar>
+          </w:tcPr>
+          <w:p>
+            <w:pPr>
+              <w:widowControl/>
+              <w:jc w:val="left"/>
+              <w:rPr>
+                <w:rFonts w:ascii="Arial" w:eastAsia="宋体" w:hAnsi="Arial" w:cs="Arial"/>
+                <w:color w:val="000000"/>
+                <w:kern w:val="0"/>
+                <w:sz w:val="22"/>
+              </w:rPr>
+            </w:pPr>
+            <w:r>
+              <w:rPr>
+                <w:rFonts w:ascii="Arial" w:eastAsia="宋体" w:hAnsi="Arial" w:cs="Arial" w:hint="eastAsia"/>
+                <w:color w:val="000000"/>
+                <w:kern w:val="0"/>
+                <w:sz w:val="22"/>
+              </w:rPr>
+              <w:t>Simplest fun</w:t>
+            </w:r>
+          </w:p>
+        </w:tc>
+        <w:tc>
+          <w:tcPr>
+            <w:tcW w:w="2703" w:type="dxa"/>
+            <w:tcBorders>
+              <w:top w:val="single" w:sz="8" w:space="0" w:color="000000"/>
+              <w:left w:val="single" w:sz="8" w:space="0" w:color="000000"/>
+              <w:bottom w:val="single" w:sz="8" w:space="0" w:color="000000"/>
+              <w:right w:val="single" w:sz="8" w:space="0" w:color="000000"/>
+            </w:tcBorders>
+            <w:tcMar>
+              <w:top w:w="100" w:type="dxa"/>
+              <w:left w:w="100" w:type="dxa"/>
+              <w:bottom w:w="100" w:type="dxa"/>
+              <w:right w:w="100" w:type="dxa"/>
+            </w:tcMar>
+          </w:tcPr>
+          <w:p>
+            <w:pPr>
+              <w:widowControl/>
+              <w:shd w:val="clear" w:color="auto" w:fill="FFFFFE"/>
+              <w:jc w:val="left"/>
+              <w:rPr>
+                <w:rFonts w:ascii="Courier New" w:eastAsia="宋体" w:hAnsi="Courier New" w:cs="Courier New"/>
+                <w:color w:val="0000FF"/>
+                <w:kern w:val="0"/>
+                <w:szCs w:val="21"/>
+              </w:rPr>
+            </w:pPr>
+            <w:r>
+              <w:rPr>
+                <w:rFonts w:ascii="Courier New" w:eastAsia="宋体" w:hAnsi="Courier New" w:cs="Courier New"/>
+                <w:color w:val="0000FF"/>
+                <w:kern w:val="0"/>
+                <w:szCs w:val="21"/>
+              </w:rPr>
+              <w:t>package main</w:t>
+            </w:r>
+          </w:p>
+          <w:p>
+            <w:pPr>
+              <w:widowControl/>
+              <w:shd w:val="clear" w:color="auto" w:fill="FFFFFE"/>
+              <w:jc w:val="left"/>
+              <w:rPr>
+                <w:rFonts w:ascii="Courier New" w:eastAsia="宋体" w:hAnsi="Courier New" w:cs="Courier New"/>
+                <w:color w:val="0000FF"/>
+                <w:kern w:val="0"/>
+                <w:szCs w:val="21"/>
+              </w:rPr>
+            </w:pPr>
+          </w:p>
+          <w:p>
+            <w:pPr>
+              <w:widowControl/>
+              <w:shd w:val="clear" w:color="auto" w:fill="FFFFFE"/>
+              <w:jc w:val="left"/>
+              <w:rPr>
+                <w:rFonts w:ascii="Courier New" w:eastAsia="宋体" w:hAnsi="Courier New" w:cs="Courier New"/>
+                <w:color w:val="0000FF"/>
+                <w:kern w:val="0"/>
+                <w:szCs w:val="21"/>
+              </w:rPr>
+            </w:pPr>
+            <w:r>
+              <w:rPr>
+                <w:rFonts w:ascii="Courier New" w:eastAsia="宋体" w:hAnsi="Courier New" w:cs="Courier New"/>
+                <w:color w:val="0000FF"/>
+                <w:kern w:val="0"/>
+                <w:szCs w:val="21"/>
+              </w:rPr>
+              <w:lastRenderedPageBreak/>
+              <w:t>func add(a int, b int) int {</w:t>
+            </w:r>
+          </w:p>
+          <w:p>
+            <w:pPr>
+              <w:widowControl/>
+              <w:shd w:val="clear" w:color="auto" w:fill="FFFFFE"/>
+              <w:jc w:val="left"/>
+              <w:rPr>
+                <w:rFonts w:ascii="Courier New" w:eastAsia="宋体" w:hAnsi="Courier New" w:cs="Courier New"/>
+                <w:color w:val="0000FF"/>
+                <w:kern w:val="0"/>
+                <w:szCs w:val="21"/>
+              </w:rPr>
+            </w:pPr>
+            <w:r>
+              <w:rPr>
+                <w:rFonts w:ascii="Courier New" w:eastAsia="宋体" w:hAnsi="Courier New" w:cs="Courier New"/>
+                <w:color w:val="0000FF"/>
+                <w:kern w:val="0"/>
+                <w:szCs w:val="21"/>
+              </w:rPr>
+              <w:t xml:space="preserve">    return a + b</w:t>
+            </w:r>
+          </w:p>
+          <w:p>
+            <w:pPr>
+              <w:widowControl/>
+              <w:shd w:val="clear" w:color="auto" w:fill="FFFFFE"/>
+              <w:jc w:val="left"/>
+              <w:rPr>
+                <w:rFonts w:ascii="Courier New" w:eastAsia="宋体" w:hAnsi="Courier New" w:cs="Courier New"/>
+                <w:color w:val="0000FF"/>
+                <w:kern w:val="0"/>
+                <w:szCs w:val="21"/>
+              </w:rPr>
+            </w:pPr>
+            <w:r>
+              <w:rPr>
+                <w:rFonts w:ascii="Courier New" w:eastAsia="宋体" w:hAnsi="Courier New" w:cs="Courier New"/>
+                <w:color w:val="0000FF"/>
+                <w:kern w:val="0"/>
+                <w:szCs w:val="21"/>
+              </w:rPr>
+              <w:t>}</w:t>
+            </w:r>
+          </w:p>
+          <w:p>
+            <w:pPr>
+              <w:widowControl/>
+              <w:shd w:val="clear" w:color="auto" w:fill="FFFFFE"/>
+              <w:jc w:val="left"/>
+              <w:rPr>
+                <w:rFonts w:ascii="Courier New" w:eastAsia="宋体" w:hAnsi="Courier New" w:cs="Courier New"/>
+                <w:color w:val="0000FF"/>
+                <w:kern w:val="0"/>
+                <w:szCs w:val="21"/>
+              </w:rPr>
+            </w:pPr>
+          </w:p>
+          <w:p>
+            <w:pPr>
+              <w:widowControl/>
+              <w:shd w:val="clear" w:color="auto" w:fill="FFFFFE"/>
+              <w:jc w:val="left"/>
+              <w:rPr>
+                <w:rFonts w:ascii="Courier New" w:eastAsia="宋体" w:hAnsi="Courier New" w:cs="Courier New"/>
+                <w:color w:val="0000FF"/>
+                <w:kern w:val="0"/>
+                <w:szCs w:val="21"/>
+              </w:rPr>
+            </w:pPr>
+            <w:r>
+              <w:rPr>
+                <w:rFonts w:ascii="Courier New" w:eastAsia="宋体" w:hAnsi="Courier New" w:cs="Courier New"/>
+                <w:color w:val="0000FF"/>
+                <w:kern w:val="0"/>
+                <w:szCs w:val="21"/>
+              </w:rPr>
+              <w:t>func main() {</w:t>
+            </w:r>
+          </w:p>
+          <w:p>
+            <w:pPr>
+              <w:widowControl/>
+              <w:shd w:val="clear" w:color="auto" w:fill="FFFFFE"/>
+              <w:jc w:val="left"/>
+              <w:rPr>
+                <w:rFonts w:ascii="Courier New" w:eastAsia="宋体" w:hAnsi="Courier New" w:cs="Courier New"/>
+                <w:color w:val="0000FF"/>
+                <w:kern w:val="0"/>
+                <w:szCs w:val="21"/>
+              </w:rPr>
+            </w:pPr>
+            <w:r>
+              <w:rPr>
+                <w:rFonts w:ascii="Courier New" w:eastAsia="宋体" w:hAnsi="Courier New" w:cs="Courier New"/>
+                <w:color w:val="0000FF"/>
+                <w:kern w:val="0"/>
+                <w:szCs w:val="21"/>
+              </w:rPr>
+              <w:t xml:space="preserve">    result := add(1, 2)</w:t>
+            </w:r>
+          </w:p>
+          <w:p>
+            <w:pPr>
+              <w:widowControl/>
+              <w:shd w:val="clear" w:color="auto" w:fill="FFFFFE"/>
+              <w:jc w:val="left"/>
+              <w:rPr>
+                <w:rFonts w:ascii="Courier New" w:eastAsia="宋体" w:hAnsi="Courier New" w:cs="Courier New"/>
+                <w:color w:val="0000FF"/>
+                <w:kern w:val="0"/>
+                <w:szCs w:val="21"/>
+              </w:rPr>
+            </w:pPr>
+            <w:r>
+              <w:rPr>
+                <w:rFonts w:ascii="Courier New" w:eastAsia="宋体" w:hAnsi="Courier New" w:cs="Courier New"/>
+                <w:color w:val="0000FF"/>
+                <w:kern w:val="0"/>
+                <w:szCs w:val="21"/>
+              </w:rPr>
+              <w:t>}</w:t>
+            </w:r>
+          </w:p>
+        </w:tc>
+        <w:tc>
+          <w:tcPr>
+            <w:tcW w:w="2268" w:type="dxa"/>
+            <w:tcBorders>
+              <w:top w:val="single" w:sz="8" w:space="0" w:color="000000"/>
+              <w:left w:val="single" w:sz="8" w:space="0" w:color="000000"/>
+              <w:bottom w:val="single" w:sz="8" w:space="0" w:color="000000"/>
+              <w:right w:val="single" w:sz="8" w:space="0" w:color="000000"/>
+            </w:tcBorders>
+          </w:tcPr>
+          <w:p>
+            <w:pPr>
+              <w:widowControl/>
+              <w:shd w:val="clear" w:color="auto" w:fill="FFFFFE"/>
+              <w:jc w:val="left"/>
+              <w:rPr>
+                <w:rFonts w:ascii="Roboto" w:hAnsi="Roboto"/>
+                <w:spacing w:val="2"/>
+                <w:shd w:val="clear" w:color="auto" w:fill="FFFFFF"/>
+              </w:rPr>
+            </w:pPr>
+            <w:r>
+              <w:rPr>
+                <w:rFonts w:ascii="Roboto" w:hAnsi="Roboto"/>
+                <w:spacing w:val="2"/>
+                <w:shd w:val="clear" w:color="auto" w:fill="FFFFFF"/>
+              </w:rPr>
+              <w:lastRenderedPageBreak/>
+              <w:t>{"tag":"blk","body":{"tag":"seq","stmts":[{"tag":"fu</w:t>
+            </w:r>
+            <w:r>
+              <w:rPr>
+                <w:rFonts w:ascii="Roboto" w:hAnsi="Roboto"/>
+                <w:spacing w:val="2"/>
+                <w:shd w:val="clear" w:color="auto" w:fill="FFFFFF"/>
+              </w:rPr>
+              <w:lastRenderedPageBreak/>
+              <w:t>n","sym":"add","prms":["a","b"],"body":{"tag":"blk","body":{"tag":"seq","stmts":[{"tag":"ret","expr":{"tag":"binop","sym":"+","frst":{"tag":"nam","sym":"a"},"scnd":{"tag":"nam","sym":"b"}}}]}}},{"tag":"decl","sym":[{"tag":"nam","sym":"result"}],"expr":[{"tag":"app","fun":{"tag":"nam","sym":"add"},"args":[{"tag":"lit","val":1},{"tag":"lit","val":2}]}]}]}}</w:t>
+            </w:r>
+          </w:p>
+          <w:p>
+            <w:pPr>
+              <w:widowControl/>
+              <w:shd w:val="clear" w:color="auto" w:fill="FFFFFE"/>
+              <w:jc w:val="left"/>
+              <w:rPr>
+                <w:rFonts w:ascii="Roboto" w:hAnsi="Roboto"/>
+                <w:spacing w:val="2"/>
+                <w:shd w:val="clear" w:color="auto" w:fill="FFFFFF"/>
+              </w:rPr>
+            </w:pPr>
+          </w:p>
+          <w:p>
+            <w:pPr>
+              <w:widowControl/>
+              <w:shd w:val="clear" w:color="auto" w:fill="FFFFFE"/>
+              <w:jc w:val="left"/>
+              <w:rPr>
+                <w:rFonts w:ascii="Roboto" w:hAnsi="Roboto"/>
+                <w:spacing w:val="2"/>
+                <w:highlight w:val="green"/>
+                <w:shd w:val="clear" w:color="auto" w:fill="FFFFFF"/>
+              </w:rPr>
+            </w:pPr>
+            <w:r>
+              <w:rPr>
+                <w:rFonts w:ascii="Roboto" w:hAnsi="Roboto"/>
+                <w:spacing w:val="2"/>
+                <w:highlight w:val="green"/>
+                <w:shd w:val="clear" w:color="auto" w:fill="FFFFFF"/>
+              </w:rPr>
+              <w:t>R</w:t>
+            </w:r>
+            <w:r>
+              <w:rPr>
+                <w:rFonts w:ascii="Roboto" w:hAnsi="Roboto" w:hint="eastAsia"/>
+                <w:spacing w:val="2"/>
+                <w:highlight w:val="green"/>
+                <w:shd w:val="clear" w:color="auto" w:fill="FFFFFF"/>
+              </w:rPr>
+              <w:t>eturn 3</w:t>
+            </w:r>
+          </w:p>
+          <w:p>
+            <w:pPr>
+              <w:widowControl/>
+              <w:shd w:val="clear" w:color="auto" w:fill="FFFFFE"/>
+              <w:jc w:val="left"/>
+              <w:rPr>
+                <w:rFonts w:ascii="Courier New" w:eastAsia="宋体" w:hAnsi="Courier New" w:cs="Courier New"/>
+                <w:color w:val="0000FF"/>
+                <w:kern w:val="0"/>
+                <w:szCs w:val="21"/>
+              </w:rPr>
+            </w:pPr>
+            <w:r>
+              <w:rPr>
+                <w:rFonts w:ascii="Roboto" w:hAnsi="Roboto" w:hint="eastAsia"/>
+                <w:spacing w:val="2"/>
+                <w:highlight w:val="green"/>
+                <w:shd w:val="clear" w:color="auto" w:fill="FFFFFF"/>
+              </w:rPr>
+              <w:t>DONE</w:t>
+            </w:r>
+          </w:p>
+        </w:tc>
+      </w:tr>
+      <w:tr>
+        <w:tc>
+          <w:tcPr>
+            <w:tcW w:w="2107" w:type="dxa"/>
+            <w:tcBorders>
+              <w:top w:val="single" w:sz="8" w:space="0" w:color="000000"/>
+              <w:left w:val="single" w:sz="8" w:space="0" w:color="000000"/>
+              <w:bottom w:val="single" w:sz="8" w:space="0" w:color="000000"/>
+              <w:right w:val="single" w:sz="8" w:space="0" w:color="000000"/>
+            </w:tcBorders>
+            <w:tcMar>
+              <w:top w:w="100" w:type="dxa"/>
+              <w:left w:w="100" w:type="dxa"/>
+              <w:bottom w:w="100" w:type="dxa"/>
+              <w:right w:w="100" w:type="dxa"/>
+            </w:tcMar>
+          </w:tcPr>
+          <w:p>
+            <w:pPr>
+              <w:widowControl/>
+              <w:jc w:val="left"/>
+              <w:rPr>
+                <w:rFonts w:ascii="Arial" w:eastAsia="宋体" w:hAnsi="Arial" w:cs="Arial"/>
+                <w:color w:val="000000"/>
+                <w:kern w:val="0"/>
+                <w:sz w:val="22"/>
+              </w:rPr>
+            </w:pPr>
+            <w:r>
+              <w:rPr>
+                <w:rFonts w:ascii="Arial" w:eastAsia="宋体" w:hAnsi="Arial" w:cs="Arial" w:hint="eastAsia"/>
+                <w:color w:val="000000"/>
+                <w:kern w:val="0"/>
+                <w:sz w:val="22"/>
+              </w:rPr>
+              <w:lastRenderedPageBreak/>
+              <w:t>Go Routine</w:t>
+            </w:r>
+          </w:p>
+        </w:tc>
+        <w:tc>
+          <w:tcPr>
+            <w:tcW w:w="2703" w:type="dxa"/>
+            <w:tcBorders>
+              <w:top w:val="single" w:sz="8" w:space="0" w:color="000000"/>
+              <w:left w:val="single" w:sz="8" w:space="0" w:color="000000"/>
+              <w:bottom w:val="single" w:sz="8" w:space="0" w:color="000000"/>
+              <w:right w:val="single" w:sz="8" w:space="0" w:color="000000"/>
+            </w:tcBorders>
+            <w:tcMar>
+              <w:top w:w="100" w:type="dxa"/>
+              <w:left w:w="100" w:type="dxa"/>
+              <w:bottom w:w="100" w:type="dxa"/>
+              <w:right w:w="100" w:type="dxa"/>
+            </w:tcMar>
+          </w:tcPr>
+          <w:p>
+            <w:pPr>
+              <w:widowControl/>
+              <w:shd w:val="clear" w:color="auto" w:fill="FFFFFE"/>
+              <w:jc w:val="left"/>
+              <w:rPr>
+                <w:rFonts w:ascii="Courier New" w:eastAsia="宋体" w:hAnsi="Courier New" w:cs="Courier New"/>
+                <w:color w:val="0000FF"/>
+                <w:kern w:val="0"/>
+                <w:szCs w:val="21"/>
+              </w:rPr>
+            </w:pPr>
+          </w:p>
+        </w:tc>
+        <w:tc>
+          <w:tcPr>
+            <w:tcW w:w="2268" w:type="dxa"/>
+            <w:tcBorders>
+              <w:top w:val="single" w:sz="8" w:space="0" w:color="000000"/>
+              <w:left w:val="single" w:sz="8" w:space="0" w:color="000000"/>
+              <w:bottom w:val="single" w:sz="8" w:space="0" w:color="000000"/>
+              <w:right w:val="single" w:sz="8" w:space="0" w:color="000000"/>
+            </w:tcBorders>
+          </w:tcPr>
+          <w:p>
+            <w:pPr>
+              <w:widowControl/>
+              <w:shd w:val="clear" w:color="auto" w:fill="FFFFFE"/>
+              <w:jc w:val="left"/>
+              <w:rPr>
+                <w:rFonts w:ascii="Roboto" w:hAnsi="Roboto"/>
+                <w:spacing w:val="2"/>
+                <w:shd w:val="clear" w:color="auto" w:fill="FFFFFF"/>
               </w:rPr>
             </w:pPr>
           </w:p>
@@ -5388,6 +6938,7 @@
                 <w:kern w:val="0"/>
                 <w:szCs w:val="21"/>
               </w:rPr>
+              <w:lastRenderedPageBreak/>
               <w:t>func main() {</w:t>
             </w:r>
           </w:p>
@@ -5652,7 +7203,6 @@
                 <w:kern w:val="0"/>
                 <w:szCs w:val="21"/>
               </w:rPr>
-              <w:lastRenderedPageBreak/>
               <w:t>}</w:t>
             </w:r>
           </w:p>
@@ -5682,7 +7232,523 @@
         </w:tc>
       </w:tr>
     </w:tbl>
+    <w:p>
+      <w:r>
+        <w:t>package main</w:t>
+      </w:r>
+    </w:p>
     <w:p/>
+    <w:p>
+      <w:r>
+        <w:t>import (</w:t>
+      </w:r>
+    </w:p>
+    <w:p>
+      <w:r>
+        <w:tab/>
+        <w:t>"fmt"</w:t>
+      </w:r>
+    </w:p>
+    <w:p>
+      <w:r>
+        <w:tab/>
+        <w:t>"time"</w:t>
+      </w:r>
+    </w:p>
+    <w:p>
+      <w:r>
+        <w:t>)</w:t>
+      </w:r>
+    </w:p>
+    <w:p/>
+    <w:p>
+      <w:r>
+        <w:t>func say(s string) {</w:t>
+      </w:r>
+    </w:p>
+    <w:p>
+      <w:r>
+        <w:t xml:space="preserve">    i:=0</w:t>
+      </w:r>
+    </w:p>
+    <w:p>
+      <w:r>
+        <w:tab/>
+        <w:t>for i &lt; 5{</w:t>
+      </w:r>
+    </w:p>
+    <w:p>
+      <w:r>
+        <w:tab/>
+      </w:r>
+      <w:r>
+        <w:tab/>
+        <w:t>time.Sleep(100)</w:t>
+      </w:r>
+    </w:p>
+    <w:p>
+      <w:r>
+        <w:tab/>
+      </w:r>
+      <w:r>
+        <w:tab/>
+        <w:t>fmt.Println(s)</w:t>
+      </w:r>
+    </w:p>
+    <w:p>
+      <w:r>
+        <w:t xml:space="preserve">        i=i+1</w:t>
+      </w:r>
+    </w:p>
+    <w:p>
+      <w:r>
+        <w:tab/>
+        <w:t>}</w:t>
+      </w:r>
+    </w:p>
+    <w:p>
+      <w:r>
+        <w:t>}</w:t>
+      </w:r>
+    </w:p>
+    <w:p/>
+    <w:p>
+      <w:r>
+        <w:t>func main() {</w:t>
+      </w:r>
+    </w:p>
+    <w:p>
+      <w:r>
+        <w:tab/>
+        <w:t>go say("world")</w:t>
+      </w:r>
+    </w:p>
+    <w:p>
+      <w:r>
+        <w:tab/>
+        <w:t>say("hello")</w:t>
+      </w:r>
+    </w:p>
+    <w:p>
+      <w:r>
+        <w:t>}</w:t>
+      </w:r>
+    </w:p>
+    <w:p/>
+    <w:p>
+      <w:pPr>
+        <w:widowControl/>
+        <w:jc w:val="left"/>
+      </w:pPr>
+      <w:r>
+        <w:br w:type="page"/>
+      </w:r>
+    </w:p>
+    <w:p>
+      <w:r>
+        <w:rPr>
+          <w:rFonts w:hint="eastAsia"/>
+          <w:highlight w:val="yellow"/>
+        </w:rPr>
+        <w:lastRenderedPageBreak/>
+        <w:t>Channel</w:t>
+      </w:r>
+    </w:p>
+    <w:p>
+      <w:r>
+        <w:t>package main</w:t>
+      </w:r>
+    </w:p>
+    <w:p/>
+    <w:p>
+      <w:r>
+        <w:t>import (</w:t>
+      </w:r>
+    </w:p>
+    <w:p>
+      <w:r>
+        <w:tab/>
+        <w:t>"fmt"</w:t>
+      </w:r>
+    </w:p>
+    <w:p>
+      <w:r>
+        <w:t>)</w:t>
+      </w:r>
+    </w:p>
+    <w:p/>
+    <w:p>
+      <w:r>
+        <w:t>func worker(id int, jobs &lt;-chan int, results chan&lt;- int) {</w:t>
+      </w:r>
+    </w:p>
+    <w:p>
+      <w:r>
+        <w:tab/>
+        <w:t>j := 0</w:t>
+      </w:r>
+    </w:p>
+    <w:p>
+      <w:r>
+        <w:tab/>
+        <w:t>for j &lt; 2 {</w:t>
+      </w:r>
+    </w:p>
+    <w:p>
+      <w:r>
+        <w:tab/>
+      </w:r>
+      <w:r>
+        <w:tab/>
+        <w:t>fmt.Println("worker", id, "started  job", j)</w:t>
+      </w:r>
+    </w:p>
+    <w:p>
+      <w:r>
+        <w:tab/>
+      </w:r>
+      <w:r>
+        <w:tab/>
+        <w:t>results &lt;- j * 2</w:t>
+      </w:r>
+    </w:p>
+    <w:p>
+      <w:r>
+        <w:tab/>
+      </w:r>
+      <w:r>
+        <w:tab/>
+        <w:t>j += 1</w:t>
+      </w:r>
+    </w:p>
+    <w:p>
+      <w:r>
+        <w:tab/>
+        <w:t>}</w:t>
+      </w:r>
+    </w:p>
+    <w:p>
+      <w:r>
+        <w:t>}</w:t>
+      </w:r>
+    </w:p>
+    <w:p/>
+    <w:p>
+      <w:r>
+        <w:t>func main() {</w:t>
+      </w:r>
+    </w:p>
+    <w:p>
+      <w:r>
+        <w:tab/>
+        <w:t>const numJobs = 10</w:t>
+      </w:r>
+    </w:p>
+    <w:p>
+      <w:r>
+        <w:tab/>
+        <w:t>jobs := make(chan int, numJobs)</w:t>
+      </w:r>
+    </w:p>
+    <w:p>
+      <w:r>
+        <w:tab/>
+        <w:t>results := make(chan int, numJobs)</w:t>
+      </w:r>
+    </w:p>
+    <w:p/>
+    <w:p>
+      <w:r>
+        <w:tab/>
+        <w:t>// Start 3 workers.</w:t>
+      </w:r>
+    </w:p>
+    <w:p>
+      <w:r>
+        <w:tab/>
+        <w:t>w := 0</w:t>
+      </w:r>
+    </w:p>
+    <w:p>
+      <w:r>
+        <w:tab/>
+        <w:t>for w &lt; 3 {</w:t>
+      </w:r>
+    </w:p>
+    <w:p>
+      <w:r>
+        <w:tab/>
+      </w:r>
+      <w:r>
+        <w:tab/>
+        <w:t>go worker(w, jobs, results)</w:t>
+      </w:r>
+    </w:p>
+    <w:p>
+      <w:r>
+        <w:tab/>
+      </w:r>
+      <w:r>
+        <w:tab/>
+        <w:t>w += 1</w:t>
+      </w:r>
+    </w:p>
+    <w:p>
+      <w:r>
+        <w:tab/>
+        <w:t>}</w:t>
+      </w:r>
+    </w:p>
+    <w:p/>
+    <w:p>
+      <w:r>
+        <w:tab/>
+        <w:t>// Send 5 jobs and then close the channel.</w:t>
+      </w:r>
+    </w:p>
+    <w:p>
+      <w:r>
+        <w:tab/>
+        <w:t>i := 0</w:t>
+      </w:r>
+    </w:p>
+    <w:p>
+      <w:r>
+        <w:tab/>
+        <w:t>for i &lt; 5 {</w:t>
+      </w:r>
+    </w:p>
+    <w:p>
+      <w:r>
+        <w:tab/>
+      </w:r>
+      <w:r>
+        <w:tab/>
+        <w:t>jobs &lt;- i</w:t>
+      </w:r>
+    </w:p>
+    <w:p>
+      <w:r>
+        <w:tab/>
+      </w:r>
+      <w:r>
+        <w:tab/>
+        <w:t>i += 1</w:t>
+      </w:r>
+    </w:p>
+    <w:p>
+      <w:r>
+        <w:tab/>
+        <w:t>}</w:t>
+      </w:r>
+    </w:p>
+    <w:p>
+      <w:r>
+        <w:tab/>
+        <w:t>close(jobs)</w:t>
+      </w:r>
+    </w:p>
+    <w:p/>
+    <w:p>
+      <w:r>
+        <w:tab/>
+        <w:t>// Finally, collect all the results of the work.</w:t>
+      </w:r>
+    </w:p>
+    <w:p>
+      <w:r>
+        <w:tab/>
+        <w:t>a := 0</w:t>
+      </w:r>
+    </w:p>
+    <w:p>
+      <w:r>
+        <w:tab/>
+        <w:t>for a &lt; 5 {</w:t>
+      </w:r>
+    </w:p>
+    <w:p>
+      <w:r>
+        <w:tab/>
+      </w:r>
+      <w:r>
+        <w:tab/>
+        <w:t>&lt;-results</w:t>
+      </w:r>
+    </w:p>
+    <w:p>
+      <w:r>
+        <w:tab/>
+      </w:r>
+      <w:r>
+        <w:tab/>
+        <w:t>a = a + 1</w:t>
+      </w:r>
+    </w:p>
+    <w:p>
+      <w:r>
+        <w:tab/>
+        <w:t>}</w:t>
+      </w:r>
+    </w:p>
+    <w:p>
+      <w:r>
+        <w:t>}</w:t>
+      </w:r>
+    </w:p>
+    <w:p/>
+    <w:p>
+      <w:r>
+        <w:rPr>
+          <w:rFonts w:hint="eastAsia"/>
+        </w:rPr>
+        <w:lastRenderedPageBreak/>
+        <w:t>WAIT Group</w:t>
+      </w:r>
+    </w:p>
+    <w:p>
+      <w:r>
+        <w:t>package main</w:t>
+      </w:r>
+    </w:p>
+    <w:p/>
+    <w:p>
+      <w:r>
+        <w:t>import (</w:t>
+      </w:r>
+    </w:p>
+    <w:p>
+      <w:r>
+        <w:tab/>
+        <w:t>"fmt"</w:t>
+      </w:r>
+    </w:p>
+    <w:p>
+      <w:r>
+        <w:tab/>
+        <w:t>"sync"</w:t>
+      </w:r>
+    </w:p>
+    <w:p>
+      <w:r>
+        <w:t>)</w:t>
+      </w:r>
+    </w:p>
+    <w:p/>
+    <w:p>
+      <w:r>
+        <w:t>func worker(id int, wg *sync.WaitGroup) {</w:t>
+      </w:r>
+    </w:p>
+    <w:p>
+      <w:r>
+        <w:tab/>
+        <w:t>defer wg.Done() // 在函数退出时调用Done来减少计数器</w:t>
+      </w:r>
+    </w:p>
+    <w:p>
+      <w:r>
+        <w:tab/>
+        <w:t>fmt.Println("Worker",id,"starting")</w:t>
+      </w:r>
+    </w:p>
+    <w:p>
+      <w:r>
+        <w:tab/>
+        <w:t>fmt.Println("Worker",id,"done")</w:t>
+      </w:r>
+    </w:p>
+    <w:p>
+      <w:r>
+        <w:t>}</w:t>
+      </w:r>
+    </w:p>
+    <w:p/>
+    <w:p>
+      <w:r>
+        <w:t>func main() {</w:t>
+      </w:r>
+    </w:p>
+    <w:p>
+      <w:r>
+        <w:tab/>
+        <w:t>var wg sync.WaitGroup // 创建WaitGroup变量</w:t>
+      </w:r>
+    </w:p>
+    <w:p>
+      <w:r>
+        <w:tab/>
+        <w:t>i := 0</w:t>
+      </w:r>
+    </w:p>
+    <w:p>
+      <w:r>
+        <w:tab/>
+        <w:t>for i &lt; 5 {</w:t>
+      </w:r>
+    </w:p>
+    <w:p>
+      <w:r>
+        <w:tab/>
+      </w:r>
+      <w:r>
+        <w:tab/>
+        <w:t>wg.Add(1)         // 增加计数器</w:t>
+      </w:r>
+    </w:p>
+    <w:p>
+      <w:r>
+        <w:tab/>
+      </w:r>
+      <w:r>
+        <w:tab/>
+        <w:t>go worker(i, &amp;wg) // 启动goroutine</w:t>
+      </w:r>
+    </w:p>
+    <w:p>
+      <w:r>
+        <w:tab/>
+      </w:r>
+      <w:r>
+        <w:tab/>
+        <w:t>i += 1</w:t>
+      </w:r>
+    </w:p>
+    <w:p>
+      <w:r>
+        <w:tab/>
+        <w:t>}</w:t>
+      </w:r>
+    </w:p>
+    <w:p/>
+    <w:p>
+      <w:r>
+        <w:tab/>
+        <w:t>wg.Wait() // 等待所有goroutine完成</w:t>
+      </w:r>
+    </w:p>
+    <w:p>
+      <w:r>
+        <w:tab/>
+        <w:t>fmt.Println("All workers done")</w:t>
+      </w:r>
+    </w:p>
+    <w:p>
+      <w:r>
+        <w:t>}</w:t>
+      </w:r>
+    </w:p>
+    <w:p/>
+    <w:p>
+      <w:pPr>
+        <w:rPr>
+          <w:rFonts w:hint="eastAsia"/>
+        </w:rPr>
+      </w:pPr>
+      <w:r>
+        <w:t>{"tag":"blk","body":{"tag":"seq","stmts":[{"tag":"fun","sym":"worker","prms":["id","wg"],"body":{"tag":"blk","body":{"tag":"seq","stmts":[{"tag":"deferStmt","sym":"wg"},{"tag":"display","content":[{"tag":"lit","val":"Worker"},{"tag":"nam","sym":"id"},{"tag":"lit","val":"starting"}]},{"tag":"display","content":[{"tag":"lit","val":"Worker"},{"tag":"nam","sym":"id"},{"tag":"lit","val":"done"}]}]}}},{"tag":"waitgroupdecl","sym":"wg"},{"tag":"decl","sym":[{"tag":"nam","sym":"i"}],"expr":[{"tag":"lit","val":0}]},{"tag":"for","pred":{"tag":"binop","sym":"&lt;","frst":{"tag":"nam","sym":"i"},"scnd":{"tag":"lit","val":5}},"body":{"tag":"blk","body":{"tag":"seq","stmts":[{"tag":"addwait","val":{"tag":"lit","val":1}},{"tag":"gostmt","callbody":{"tag":"blk","body":{"tag":"seq","stmts":[{"tag":"app","fun":{"tag":"nam","sym":"worker"},"args":[{"tag":"nam","sym":"i"},{"tag":"nam","sym":"wg"}]}]}}},{"tag":"assmt","sym":[{"tag":"nam","sym":"i"}],"expr":[{"tag":"binop","sym":"+","frst":{"tag":"nam","sym":"i"},"scnd":{"tag":"lit","val":1}}]}]}}},{"tag":"wait"},{"tag":"display","content":[{"tag":"lit","val":"All workers done"}]}]}}</w:t>
+      </w:r>
+    </w:p>
     <w:sectPr>
       <w:pgSz w:w="11906" w:h="16838"/>
       <w:pgMar w:top="1440" w:right="1800" w:bottom="1440" w:left="1800" w:header="851" w:footer="992" w:gutter="0"/>

</xml_diff>